<commit_message>
- Added SublimeProject file
</commit_message>
<xml_diff>
--- a/Documentation/Assignment.docx
+++ b/Documentation/Assignment.docx
@@ -381,7 +381,7 @@
                   </wp:anchor>
                 </w:drawing>
               </mc:Choice>
-              <mc:Fallback xmlns:w16se="http://schemas.microsoft.com/office/word/2015/wordml/symex" xmlns:w16cid="http://schemas.microsoft.com/office/word/2016/wordml/cid" xmlns:am3d="http://schemas.microsoft.com/office/drawing/2017/model3d" xmlns:aink="http://schemas.microsoft.com/office/drawing/2016/ink" xmlns:cx8="http://schemas.microsoft.com/office/drawing/2016/5/14/chartex" xmlns:cx7="http://schemas.microsoft.com/office/drawing/2016/5/13/chartex" xmlns:cx6="http://schemas.microsoft.com/office/drawing/2016/5/12/chartex" xmlns:cx5="http://schemas.microsoft.com/office/drawing/2016/5/11/chartex" xmlns:cx4="http://schemas.microsoft.com/office/drawing/2016/5/10/chartex" xmlns:cx3="http://schemas.microsoft.com/office/drawing/2016/5/9/chartex" xmlns:cx2="http://schemas.microsoft.com/office/drawing/2015/10/21/chartex" xmlns:cx1="http://schemas.microsoft.com/office/drawing/2015/9/8/chartex" xmlns:cx="http://schemas.microsoft.com/office/drawing/2014/chartex">
+              <mc:Fallback xmlns:cx="http://schemas.microsoft.com/office/drawing/2014/chartex" xmlns:cx1="http://schemas.microsoft.com/office/drawing/2015/9/8/chartex" xmlns:cx2="http://schemas.microsoft.com/office/drawing/2015/10/21/chartex" xmlns:cx3="http://schemas.microsoft.com/office/drawing/2016/5/9/chartex" xmlns:cx4="http://schemas.microsoft.com/office/drawing/2016/5/10/chartex" xmlns:cx5="http://schemas.microsoft.com/office/drawing/2016/5/11/chartex" xmlns:cx6="http://schemas.microsoft.com/office/drawing/2016/5/12/chartex" xmlns:cx7="http://schemas.microsoft.com/office/drawing/2016/5/13/chartex" xmlns:cx8="http://schemas.microsoft.com/office/drawing/2016/5/14/chartex" xmlns:aink="http://schemas.microsoft.com/office/drawing/2016/ink" xmlns:am3d="http://schemas.microsoft.com/office/drawing/2017/model3d" xmlns:w16cid="http://schemas.microsoft.com/office/word/2016/wordml/cid" xmlns:w16se="http://schemas.microsoft.com/office/word/2015/wordml/symex">
                 <w:pict>
                   <v:group w14:anchorId="407DB610" id="Group 7" o:spid="_x0000_s1026" style="position:absolute;margin-left:0;margin-top:0;width:594.4pt;height:846.2pt;z-index:251660288;mso-width-relative:margin;mso-height-relative:margin" coordorigin="-483,-2235" coordsize="68631,98094" o:gfxdata="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">
                     <v:group id="Group 193" o:spid="_x0000_s1027" style="position:absolute;left:-483;top:-2235;width:68631;height:98094" coordorigin="-1702,-2099" coordsize="70689,92141" o:gfxdata="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">
@@ -2638,46 +2638,9 @@
       </w:pPr>
       <w:bookmarkStart w:id="11" w:name="_Toc509478538"/>
       <w:r>
-        <w:t>Design Criteria 2</w:t>
+        <w:t>Engaging Features</w:t>
       </w:r>
     </w:p>
-    <w:p/>
-    <w:p>
-      <w:pPr>
-        <w:pStyle w:val="Heading3"/>
-      </w:pPr>
-      <w:r>
-        <w:t>Design Criteria 3</w:t>
-      </w:r>
-    </w:p>
-    <w:p/>
-    <w:p>
-      <w:pPr>
-        <w:pStyle w:val="Heading3"/>
-      </w:pPr>
-      <w:r>
-        <w:t>Design Criteria 4</w:t>
-      </w:r>
-    </w:p>
-    <w:p/>
-    <w:p>
-      <w:pPr>
-        <w:pStyle w:val="Heading3"/>
-      </w:pPr>
-      <w:r>
-        <w:t>Design Criteria 5</w:t>
-      </w:r>
-    </w:p>
-    <w:p/>
-    <w:p/>
-    <w:p/>
-    <w:p/>
-    <w:p/>
-    <w:p/>
-    <w:p/>
-    <w:p/>
-    <w:p/>
-    <w:p/>
     <w:p>
       <w:pPr>
         <w:pStyle w:val="Heading1"/>
@@ -2685,8 +2648,9 @@
           <w:sz w:val="24"/>
         </w:rPr>
       </w:pPr>
-      <w:r>
-        <w:lastRenderedPageBreak/>
+      <w:bookmarkStart w:id="12" w:name="_GoBack"/>
+      <w:bookmarkEnd w:id="12"/>
+      <w:r>
         <w:t xml:space="preserve">Part Two </w:t>
       </w:r>
       <w:r>
@@ -2733,20 +2697,9 @@
       <w:pPr>
         <w:pStyle w:val="Heading2"/>
       </w:pPr>
-      <w:bookmarkStart w:id="12" w:name="_Toc509478539"/>
+      <w:bookmarkStart w:id="13" w:name="_Toc509478539"/>
       <w:r>
         <w:t>Sketches and Storyboarding</w:t>
-      </w:r>
-      <w:bookmarkEnd w:id="12"/>
-    </w:p>
-    <w:p/>
-    <w:p>
-      <w:pPr>
-        <w:pStyle w:val="Heading2"/>
-      </w:pPr>
-      <w:bookmarkStart w:id="13" w:name="_Toc509478540"/>
-      <w:r>
-        <w:t>Site Map Design</w:t>
       </w:r>
       <w:bookmarkEnd w:id="13"/>
     </w:p>
@@ -2755,9 +2708,9 @@
       <w:pPr>
         <w:pStyle w:val="Heading2"/>
       </w:pPr>
-      <w:bookmarkStart w:id="14" w:name="_Toc509478541"/>
-      <w:r>
-        <w:t>Design Criteria Analysis of Designs</w:t>
+      <w:bookmarkStart w:id="14" w:name="_Toc509478540"/>
+      <w:r>
+        <w:t>Site Map Design</w:t>
       </w:r>
       <w:bookmarkEnd w:id="14"/>
     </w:p>
@@ -2766,21 +2719,32 @@
       <w:pPr>
         <w:pStyle w:val="Heading2"/>
       </w:pPr>
-      <w:bookmarkStart w:id="15" w:name="_Toc509478542"/>
-      <w:r>
-        <w:t>Selected Design</w:t>
+      <w:bookmarkStart w:id="15" w:name="_Toc509478541"/>
+      <w:r>
+        <w:t>Design Criteria Analysis of Designs</w:t>
       </w:r>
       <w:bookmarkEnd w:id="15"/>
     </w:p>
     <w:p/>
     <w:p>
       <w:pPr>
+        <w:pStyle w:val="Heading2"/>
+      </w:pPr>
+      <w:bookmarkStart w:id="16" w:name="_Toc509478542"/>
+      <w:r>
+        <w:t>Selected Design</w:t>
+      </w:r>
+      <w:bookmarkEnd w:id="16"/>
+    </w:p>
+    <w:p/>
+    <w:p>
+      <w:pPr>
         <w:pStyle w:val="Heading1"/>
         <w:rPr>
           <w:sz w:val="24"/>
         </w:rPr>
       </w:pPr>
-      <w:bookmarkStart w:id="16" w:name="_Toc509478543"/>
+      <w:bookmarkStart w:id="17" w:name="_Toc509478543"/>
       <w:r>
         <w:t xml:space="preserve">Part Three </w:t>
       </w:r>
@@ -2802,7 +2766,7 @@
         </w:rPr>
         <w:t xml:space="preserve"> Marks)</w:t>
       </w:r>
-      <w:bookmarkEnd w:id="16"/>
+      <w:bookmarkEnd w:id="17"/>
     </w:p>
     <w:p>
       <w:r>
@@ -2822,11 +2786,11 @@
       <w:pPr>
         <w:pStyle w:val="Heading2"/>
       </w:pPr>
-      <w:bookmarkStart w:id="17" w:name="_Toc509478544"/>
+      <w:bookmarkStart w:id="18" w:name="_Toc509478544"/>
       <w:r>
         <w:t>Gantt Chart</w:t>
       </w:r>
-      <w:bookmarkEnd w:id="17"/>
+      <w:bookmarkEnd w:id="18"/>
       <w:r>
         <w:t xml:space="preserve"> </w:t>
       </w:r>
@@ -2836,17 +2800,14 @@
       <w:pPr>
         <w:pStyle w:val="Heading2"/>
       </w:pPr>
-      <w:bookmarkStart w:id="18" w:name="_Toc509478545"/>
+      <w:bookmarkStart w:id="19" w:name="_Toc509478545"/>
       <w:r>
         <w:t>Flow Chart</w:t>
       </w:r>
-      <w:bookmarkEnd w:id="18"/>
+      <w:bookmarkEnd w:id="19"/>
     </w:p>
     <w:p/>
-    <w:p>
-      <w:bookmarkStart w:id="19" w:name="_GoBack"/>
-      <w:bookmarkEnd w:id="19"/>
-    </w:p>
+    <w:p/>
     <w:p>
       <w:pPr>
         <w:pStyle w:val="Heading1"/>
@@ -2856,6 +2817,7 @@
       </w:pPr>
       <w:bookmarkStart w:id="20" w:name="_Toc509478546"/>
       <w:r>
+        <w:lastRenderedPageBreak/>
         <w:t xml:space="preserve">Part Four </w:t>
       </w:r>
       <w:r>
@@ -3052,7 +3014,7 @@
         <w:rStyle w:val="PageNumber"/>
         <w:noProof/>
       </w:rPr>
-      <w:t>5</w:t>
+      <w:t>4</w:t>
     </w:r>
     <w:r>
       <w:rPr>
@@ -6766,7 +6728,7 @@
 </file>
 
 <file path=customXml/itemProps2.xml><?xml version="1.0" encoding="utf-8"?>
-<ds:datastoreItem xmlns:ds="http://schemas.openxmlformats.org/officeDocument/2006/customXml" ds:itemID="{19B5A44A-8562-C24A-B57E-BA0C1606D567}">
+<ds:datastoreItem xmlns:ds="http://schemas.openxmlformats.org/officeDocument/2006/customXml" ds:itemID="{64381E8C-F216-AA40-B0D1-FE60C98FBD54}">
   <ds:schemaRefs>
     <ds:schemaRef ds:uri="http://schemas.openxmlformats.org/officeDocument/2006/bibliography"/>
   </ds:schemaRefs>

</xml_diff>

<commit_message>
- Added and updated documentation
</commit_message>
<xml_diff>
--- a/Documentation/Assignment.docx
+++ b/Documentation/Assignment.docx
@@ -1,6 +1,6 @@
 
 <file path=word/document.xml><?xml version="1.0" encoding="utf-8"?>
-<w:document xmlns:wpc="http://schemas.microsoft.com/office/word/2010/wordprocessingCanvas" xmlns:mo="http://schemas.microsoft.com/office/mac/office/2008/main" xmlns:mc="http://schemas.openxmlformats.org/markup-compatibility/2006" xmlns:mv="urn:schemas-microsoft-com:mac:vml" xmlns:o="urn:schemas-microsoft-com:office:office" xmlns:r="http://schemas.openxmlformats.org/officeDocument/2006/relationships" xmlns:m="http://schemas.openxmlformats.org/officeDocument/2006/math" xmlns:v="urn:schemas-microsoft-com:vml" xmlns:wp14="http://schemas.microsoft.com/office/word/2010/wordprocessingDrawing" xmlns:wp="http://schemas.openxmlformats.org/drawingml/2006/wordprocessingDrawing" xmlns:w10="urn:schemas-microsoft-com:office:word" xmlns:w="http://schemas.openxmlformats.org/wordprocessingml/2006/main" xmlns:w14="http://schemas.microsoft.com/office/word/2010/wordml" xmlns:w15="http://schemas.microsoft.com/office/word/2012/wordml" xmlns:wpg="http://schemas.microsoft.com/office/word/2010/wordprocessingGroup" xmlns:wpi="http://schemas.microsoft.com/office/word/2010/wordprocessingInk" xmlns:wne="http://schemas.microsoft.com/office/word/2006/wordml" xmlns:wps="http://schemas.microsoft.com/office/word/2010/wordprocessingShape" mc:Ignorable="w14 w15 wp14">
+<w:document xmlns:wpc="http://schemas.microsoft.com/office/word/2010/wordprocessingCanvas" xmlns:cx="http://schemas.microsoft.com/office/drawing/2014/chartex" xmlns:cx1="http://schemas.microsoft.com/office/drawing/2015/9/8/chartex" xmlns:cx2="http://schemas.microsoft.com/office/drawing/2015/10/21/chartex" xmlns:cx3="http://schemas.microsoft.com/office/drawing/2016/5/9/chartex" xmlns:cx4="http://schemas.microsoft.com/office/drawing/2016/5/10/chartex" xmlns:cx5="http://schemas.microsoft.com/office/drawing/2016/5/11/chartex" xmlns:cx6="http://schemas.microsoft.com/office/drawing/2016/5/12/chartex" xmlns:cx7="http://schemas.microsoft.com/office/drawing/2016/5/13/chartex" xmlns:cx8="http://schemas.microsoft.com/office/drawing/2016/5/14/chartex" xmlns:mc="http://schemas.openxmlformats.org/markup-compatibility/2006" xmlns:aink="http://schemas.microsoft.com/office/drawing/2016/ink" xmlns:am3d="http://schemas.microsoft.com/office/drawing/2017/model3d" xmlns:o="urn:schemas-microsoft-com:office:office" xmlns:r="http://schemas.openxmlformats.org/officeDocument/2006/relationships" xmlns:m="http://schemas.openxmlformats.org/officeDocument/2006/math" xmlns:v="urn:schemas-microsoft-com:vml" xmlns:wp14="http://schemas.microsoft.com/office/word/2010/wordprocessingDrawing" xmlns:wp="http://schemas.openxmlformats.org/drawingml/2006/wordprocessingDrawing" xmlns:w10="urn:schemas-microsoft-com:office:word" xmlns:w="http://schemas.openxmlformats.org/wordprocessingml/2006/main" xmlns:w14="http://schemas.microsoft.com/office/word/2010/wordml" xmlns:w15="http://schemas.microsoft.com/office/word/2012/wordml" xmlns:w16cid="http://schemas.microsoft.com/office/word/2016/wordml/cid" xmlns:w16se="http://schemas.microsoft.com/office/word/2015/wordml/symex" xmlns:wpg="http://schemas.microsoft.com/office/word/2010/wordprocessingGroup" xmlns:wpi="http://schemas.microsoft.com/office/word/2010/wordprocessingInk" xmlns:wne="http://schemas.microsoft.com/office/word/2006/wordml" xmlns:wps="http://schemas.microsoft.com/office/word/2010/wordprocessingShape" mc:Ignorable="w14 w15 w16se w16cid wp14">
   <w:body>
     <w:sdt>
       <w:sdtPr>
@@ -25,7 +25,7 @@
             <mc:AlternateContent>
               <mc:Choice Requires="wpg">
                 <w:drawing>
-                  <wp:anchor distT="0" distB="0" distL="114300" distR="114300" simplePos="0" relativeHeight="251660288" behindDoc="0" locked="0" layoutInCell="1" allowOverlap="1" wp14:anchorId="407DB610" wp14:editId="06F3A66A">
+                  <wp:anchor distT="0" distB="0" distL="114300" distR="114300" simplePos="0" relativeHeight="251660288" behindDoc="0" locked="0" layoutInCell="1" allowOverlap="1" wp14:anchorId="407DB610" wp14:editId="094DB84C">
                     <wp:simplePos x="0" y="0"/>
                     <wp:positionH relativeFrom="column">
                       <wp:posOffset>0</wp:posOffset>
@@ -66,9 +66,9 @@
                           <wpg:grpSpPr>
                             <a:xfrm>
                               <a:off x="0" y="0"/>
-                              <a:ext cx="7548880" cy="10746740"/>
+                              <a:ext cx="7548880" cy="10746739"/>
                               <a:chOff x="-48331" y="-223534"/>
-                              <a:chExt cx="6863167" cy="9809477"/>
+                              <a:chExt cx="6863167" cy="9809476"/>
                             </a:xfrm>
                           </wpg:grpSpPr>
                           <wpg:grpSp>
@@ -77,9 +77,9 @@
                             <wpg:grpSpPr>
                               <a:xfrm>
                                 <a:off x="-48331" y="-223534"/>
-                                <a:ext cx="6863167" cy="9809477"/>
+                                <a:ext cx="6863167" cy="9809476"/>
                                 <a:chOff x="-170246" y="-209968"/>
-                                <a:chExt cx="7068975" cy="9214187"/>
+                                <a:chExt cx="7068975" cy="9214186"/>
                               </a:xfrm>
                             </wpg:grpSpPr>
                             <wps:wsp>
@@ -128,7 +128,7 @@
                               <wps:cNvSpPr/>
                               <wps:spPr>
                                 <a:xfrm>
-                                  <a:off x="-170246" y="3975019"/>
+                                  <a:off x="-170246" y="3975018"/>
                                   <a:ext cx="7068975" cy="5029200"/>
                                 </a:xfrm>
                                 <a:prstGeom prst="rect">
@@ -381,9 +381,9 @@
                   </wp:anchor>
                 </w:drawing>
               </mc:Choice>
-              <mc:Fallback xmlns:cx="http://schemas.microsoft.com/office/drawing/2014/chartex" xmlns:cx1="http://schemas.microsoft.com/office/drawing/2015/9/8/chartex" xmlns:cx2="http://schemas.microsoft.com/office/drawing/2015/10/21/chartex" xmlns:cx3="http://schemas.microsoft.com/office/drawing/2016/5/9/chartex" xmlns:cx4="http://schemas.microsoft.com/office/drawing/2016/5/10/chartex" xmlns:cx5="http://schemas.microsoft.com/office/drawing/2016/5/11/chartex" xmlns:cx6="http://schemas.microsoft.com/office/drawing/2016/5/12/chartex" xmlns:cx7="http://schemas.microsoft.com/office/drawing/2016/5/13/chartex" xmlns:cx8="http://schemas.microsoft.com/office/drawing/2016/5/14/chartex" xmlns:aink="http://schemas.microsoft.com/office/drawing/2016/ink" xmlns:am3d="http://schemas.microsoft.com/office/drawing/2017/model3d" xmlns:w16cid="http://schemas.microsoft.com/office/word/2016/wordml/cid" xmlns:w16se="http://schemas.microsoft.com/office/word/2015/wordml/symex">
+              <mc:Fallback>
                 <w:pict>
-                  <v:group w14:anchorId="407DB610" id="Group 7" o:spid="_x0000_s1026" style="position:absolute;margin-left:0;margin-top:0;width:594.4pt;height:846.2pt;z-index:251660288;mso-width-relative:margin;mso-height-relative:margin" coordorigin="-483,-2235" coordsize="68631,98094" o:gfxdata="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">
+                  <v:group w14:anchorId="407DB610" id="Group 7" o:spid="_x0000_s1026" style="position:absolute;margin-left:0;margin-top:0;width:594.4pt;height:846.2pt;z-index:251660288;mso-width-relative:margin;mso-height-relative:margin" coordorigin="-483,-2235" coordsize="68631,98094" o:gfxdata="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">
                     <v:group id="Group 193" o:spid="_x0000_s1027" style="position:absolute;left:-483;top:-2235;width:68631;height:98094" coordorigin="-1702,-2099" coordsize="70689,92141" o:gfxdata="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">
                       <v:rect id="Rectangle 194" o:spid="_x0000_s1028" style="position:absolute;left:-1702;top:-2099;width:70687;height:13715;visibility:visible;mso-wrap-style:square;v-text-anchor:middle" o:gfxdata="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" fillcolor="#4472c4 [3204]" stroked="f" strokeweight="1pt"/>
                       <v:rect id="Rectangle 195" o:spid="_x0000_s1029" style="position:absolute;left:-1702;top:39750;width:70689;height:50292;visibility:visible;mso-wrap-style:square;v-text-anchor:bottom" o:gfxdata="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" fillcolor="#4472c4 [3204]" stroked="f" strokeweight="1pt">
@@ -586,21 +586,18 @@
           <w:pPr>
             <w:pStyle w:val="TOC1"/>
             <w:tabs>
-              <w:tab w:val="right" w:pos="9010"/>
+              <w:tab w:val="right" w:leader="dot" w:pos="9010"/>
             </w:tabs>
             <w:rPr>
               <w:rFonts w:eastAsiaTheme="minorEastAsia"/>
               <w:b w:val="0"/>
               <w:bCs w:val="0"/>
               <w:noProof/>
-              <w:sz w:val="24"/>
-              <w:szCs w:val="24"/>
+              <w:lang w:val="en-AU" w:eastAsia="en-AU"/>
             </w:rPr>
           </w:pPr>
           <w:r>
             <w:rPr>
-              <w:b w:val="0"/>
-              <w:bCs w:val="0"/>
               <w:color w:val="000000" w:themeColor="text1"/>
               <w:shd w:val="pct15" w:color="auto" w:fill="FFFFFF"/>
             </w:rPr>
@@ -611,18 +608,16 @@
               <w:color w:val="000000" w:themeColor="text1"/>
               <w:shd w:val="pct15" w:color="auto" w:fill="FFFFFF"/>
             </w:rPr>
-            <w:instrText xml:space="preserve"> TOC \o "1-3" \h \z \u </w:instrText>
+            <w:instrText xml:space="preserve"> TOC \o "1-2" \h \z \u </w:instrText>
           </w:r>
           <w:r>
             <w:rPr>
-              <w:b w:val="0"/>
-              <w:bCs w:val="0"/>
               <w:color w:val="000000" w:themeColor="text1"/>
               <w:shd w:val="pct15" w:color="auto" w:fill="FFFFFF"/>
             </w:rPr>
             <w:fldChar w:fldCharType="separate"/>
           </w:r>
-          <w:hyperlink w:anchor="_Toc509478527" w:history="1">
+          <w:hyperlink w:anchor="_Toc511162372" w:history="1">
             <w:r>
               <w:rPr>
                 <w:rStyle w:val="Hyperlink"/>
@@ -649,7 +644,7 @@
                 <w:noProof/>
                 <w:webHidden/>
               </w:rPr>
-              <w:instrText xml:space="preserve"> PAGEREF _Toc509478527 \h </w:instrText>
+              <w:instrText xml:space="preserve"> PAGEREF _Toc511162372 \h </w:instrText>
             </w:r>
             <w:r>
               <w:rPr>
@@ -684,18 +679,17 @@
           <w:pPr>
             <w:pStyle w:val="TOC1"/>
             <w:tabs>
-              <w:tab w:val="right" w:pos="9010"/>
+              <w:tab w:val="right" w:leader="dot" w:pos="9010"/>
             </w:tabs>
             <w:rPr>
               <w:rFonts w:eastAsiaTheme="minorEastAsia"/>
               <w:b w:val="0"/>
               <w:bCs w:val="0"/>
               <w:noProof/>
-              <w:sz w:val="24"/>
-              <w:szCs w:val="24"/>
+              <w:lang w:val="en-AU" w:eastAsia="en-AU"/>
             </w:rPr>
           </w:pPr>
-          <w:hyperlink w:anchor="_Toc509478528" w:history="1">
+          <w:hyperlink w:anchor="_Toc511162373" w:history="1">
             <w:r>
               <w:rPr>
                 <w:rStyle w:val="Hyperlink"/>
@@ -722,7 +716,7 @@
                 <w:noProof/>
                 <w:webHidden/>
               </w:rPr>
-              <w:instrText xml:space="preserve"> PAGEREF _Toc509478528 \h </w:instrText>
+              <w:instrText xml:space="preserve"> PAGEREF _Toc511162373 \h </w:instrText>
             </w:r>
             <w:r>
               <w:rPr>
@@ -742,7 +736,7 @@
                 <w:noProof/>
                 <w:webHidden/>
               </w:rPr>
-              <w:t>3</w:t>
+              <w:t>2</w:t>
             </w:r>
             <w:r>
               <w:rPr>
@@ -757,18 +751,17 @@
           <w:pPr>
             <w:pStyle w:val="TOC2"/>
             <w:tabs>
-              <w:tab w:val="right" w:pos="9010"/>
+              <w:tab w:val="right" w:leader="dot" w:pos="9010"/>
             </w:tabs>
             <w:rPr>
               <w:rFonts w:eastAsiaTheme="minorEastAsia"/>
               <w:i w:val="0"/>
               <w:iCs w:val="0"/>
               <w:noProof/>
-              <w:sz w:val="24"/>
-              <w:szCs w:val="24"/>
+              <w:lang w:val="en-AU" w:eastAsia="en-AU"/>
             </w:rPr>
           </w:pPr>
-          <w:hyperlink w:anchor="_Toc509478529" w:history="1">
+          <w:hyperlink w:anchor="_Toc511162374" w:history="1">
             <w:r>
               <w:rPr>
                 <w:rStyle w:val="Hyperlink"/>
@@ -795,7 +788,7 @@
                 <w:noProof/>
                 <w:webHidden/>
               </w:rPr>
-              <w:instrText xml:space="preserve"> PAGEREF _Toc509478529 \h </w:instrText>
+              <w:instrText xml:space="preserve"> PAGEREF _Toc511162374 \h </w:instrText>
             </w:r>
             <w:r>
               <w:rPr>
@@ -815,7 +808,7 @@
                 <w:noProof/>
                 <w:webHidden/>
               </w:rPr>
-              <w:t>3</w:t>
+              <w:t>2</w:t>
             </w:r>
             <w:r>
               <w:rPr>
@@ -830,18 +823,17 @@
           <w:pPr>
             <w:pStyle w:val="TOC2"/>
             <w:tabs>
-              <w:tab w:val="right" w:pos="9010"/>
+              <w:tab w:val="right" w:leader="dot" w:pos="9010"/>
             </w:tabs>
             <w:rPr>
               <w:rFonts w:eastAsiaTheme="minorEastAsia"/>
               <w:i w:val="0"/>
               <w:iCs w:val="0"/>
               <w:noProof/>
-              <w:sz w:val="24"/>
-              <w:szCs w:val="24"/>
+              <w:lang w:val="en-AU" w:eastAsia="en-AU"/>
             </w:rPr>
           </w:pPr>
-          <w:hyperlink w:anchor="_Toc509478530" w:history="1">
+          <w:hyperlink w:anchor="_Toc511162375" w:history="1">
             <w:r>
               <w:rPr>
                 <w:rStyle w:val="Hyperlink"/>
@@ -868,78 +860,7 @@
                 <w:noProof/>
                 <w:webHidden/>
               </w:rPr>
-              <w:instrText xml:space="preserve"> PAGEREF _Toc509478530 \h </w:instrText>
-            </w:r>
-            <w:r>
-              <w:rPr>
-                <w:noProof/>
-                <w:webHidden/>
-              </w:rPr>
-            </w:r>
-            <w:r>
-              <w:rPr>
-                <w:noProof/>
-                <w:webHidden/>
-              </w:rPr>
-              <w:fldChar w:fldCharType="separate"/>
-            </w:r>
-            <w:r>
-              <w:rPr>
-                <w:noProof/>
-                <w:webHidden/>
-              </w:rPr>
-              <w:t>3</w:t>
-            </w:r>
-            <w:r>
-              <w:rPr>
-                <w:noProof/>
-                <w:webHidden/>
-              </w:rPr>
-              <w:fldChar w:fldCharType="end"/>
-            </w:r>
-          </w:hyperlink>
-        </w:p>
-        <w:p>
-          <w:pPr>
-            <w:pStyle w:val="TOC3"/>
-            <w:tabs>
-              <w:tab w:val="right" w:pos="9010"/>
-            </w:tabs>
-            <w:rPr>
-              <w:rFonts w:eastAsiaTheme="minorEastAsia"/>
-              <w:noProof/>
-              <w:sz w:val="24"/>
-              <w:szCs w:val="24"/>
-            </w:rPr>
-          </w:pPr>
-          <w:hyperlink w:anchor="_Toc509478531" w:history="1">
-            <w:r>
-              <w:rPr>
-                <w:rStyle w:val="Hyperlink"/>
-                <w:noProof/>
-              </w:rPr>
-              <w:t>Identify Target Audience</w:t>
-            </w:r>
-            <w:r>
-              <w:rPr>
-                <w:noProof/>
-                <w:webHidden/>
-              </w:rPr>
-              <w:tab/>
-            </w:r>
-            <w:r>
-              <w:rPr>
-                <w:noProof/>
-                <w:webHidden/>
-              </w:rPr>
-              <w:fldChar w:fldCharType="begin"/>
-            </w:r>
-            <w:r>
-              <w:rPr>
-                <w:noProof/>
-                <w:webHidden/>
-              </w:rPr>
-              <w:instrText xml:space="preserve"> PAGEREF _Toc509478531 \h </w:instrText>
+              <w:instrText xml:space="preserve"> PAGEREF _Toc511162375 \h </w:instrText>
             </w:r>
             <w:r>
               <w:rPr>
@@ -974,18 +895,17 @@
           <w:pPr>
             <w:pStyle w:val="TOC2"/>
             <w:tabs>
-              <w:tab w:val="right" w:pos="9010"/>
+              <w:tab w:val="right" w:leader="dot" w:pos="9010"/>
             </w:tabs>
             <w:rPr>
               <w:rFonts w:eastAsiaTheme="minorEastAsia"/>
               <w:i w:val="0"/>
               <w:iCs w:val="0"/>
               <w:noProof/>
-              <w:sz w:val="24"/>
-              <w:szCs w:val="24"/>
+              <w:lang w:val="en-AU" w:eastAsia="en-AU"/>
             </w:rPr>
           </w:pPr>
-          <w:hyperlink w:anchor="_Toc509478532" w:history="1">
+          <w:hyperlink w:anchor="_Toc511162376" w:history="1">
             <w:r>
               <w:rPr>
                 <w:rStyle w:val="Hyperlink"/>
@@ -1012,220 +932,7 @@
                 <w:noProof/>
                 <w:webHidden/>
               </w:rPr>
-              <w:instrText xml:space="preserve"> PAGEREF _Toc509478532 \h </w:instrText>
-            </w:r>
-            <w:r>
-              <w:rPr>
-                <w:noProof/>
-                <w:webHidden/>
-              </w:rPr>
-            </w:r>
-            <w:r>
-              <w:rPr>
-                <w:noProof/>
-                <w:webHidden/>
-              </w:rPr>
-              <w:fldChar w:fldCharType="separate"/>
-            </w:r>
-            <w:r>
-              <w:rPr>
-                <w:noProof/>
-                <w:webHidden/>
-              </w:rPr>
-              <w:t>3</w:t>
-            </w:r>
-            <w:r>
-              <w:rPr>
-                <w:noProof/>
-                <w:webHidden/>
-              </w:rPr>
-              <w:fldChar w:fldCharType="end"/>
-            </w:r>
-          </w:hyperlink>
-        </w:p>
-        <w:p>
-          <w:pPr>
-            <w:pStyle w:val="TOC3"/>
-            <w:tabs>
-              <w:tab w:val="right" w:pos="9010"/>
-            </w:tabs>
-            <w:rPr>
-              <w:rFonts w:eastAsiaTheme="minorEastAsia"/>
-              <w:noProof/>
-              <w:sz w:val="24"/>
-              <w:szCs w:val="24"/>
-            </w:rPr>
-          </w:pPr>
-          <w:hyperlink w:anchor="_Toc509478533" w:history="1">
-            <w:r>
-              <w:rPr>
-                <w:rStyle w:val="Hyperlink"/>
-                <w:noProof/>
-              </w:rPr>
-              <w:t>Accessibility</w:t>
-            </w:r>
-            <w:r>
-              <w:rPr>
-                <w:noProof/>
-                <w:webHidden/>
-              </w:rPr>
-              <w:tab/>
-            </w:r>
-            <w:r>
-              <w:rPr>
-                <w:noProof/>
-                <w:webHidden/>
-              </w:rPr>
-              <w:fldChar w:fldCharType="begin"/>
-            </w:r>
-            <w:r>
-              <w:rPr>
-                <w:noProof/>
-                <w:webHidden/>
-              </w:rPr>
-              <w:instrText xml:space="preserve"> PAGEREF _Toc509478533 \h </w:instrText>
-            </w:r>
-            <w:r>
-              <w:rPr>
-                <w:noProof/>
-                <w:webHidden/>
-              </w:rPr>
-            </w:r>
-            <w:r>
-              <w:rPr>
-                <w:noProof/>
-                <w:webHidden/>
-              </w:rPr>
-              <w:fldChar w:fldCharType="separate"/>
-            </w:r>
-            <w:r>
-              <w:rPr>
-                <w:noProof/>
-                <w:webHidden/>
-              </w:rPr>
-              <w:t>3</w:t>
-            </w:r>
-            <w:r>
-              <w:rPr>
-                <w:noProof/>
-                <w:webHidden/>
-              </w:rPr>
-              <w:fldChar w:fldCharType="end"/>
-            </w:r>
-          </w:hyperlink>
-        </w:p>
-        <w:p>
-          <w:pPr>
-            <w:pStyle w:val="TOC3"/>
-            <w:tabs>
-              <w:tab w:val="right" w:pos="9010"/>
-            </w:tabs>
-            <w:rPr>
-              <w:rFonts w:eastAsiaTheme="minorEastAsia"/>
-              <w:noProof/>
-              <w:sz w:val="24"/>
-              <w:szCs w:val="24"/>
-            </w:rPr>
-          </w:pPr>
-          <w:hyperlink w:anchor="_Toc509478534" w:history="1">
-            <w:r>
-              <w:rPr>
-                <w:rStyle w:val="Hyperlink"/>
-                <w:noProof/>
-              </w:rPr>
-              <w:t>Usability</w:t>
-            </w:r>
-            <w:r>
-              <w:rPr>
-                <w:noProof/>
-                <w:webHidden/>
-              </w:rPr>
-              <w:tab/>
-            </w:r>
-            <w:r>
-              <w:rPr>
-                <w:noProof/>
-                <w:webHidden/>
-              </w:rPr>
-              <w:fldChar w:fldCharType="begin"/>
-            </w:r>
-            <w:r>
-              <w:rPr>
-                <w:noProof/>
-                <w:webHidden/>
-              </w:rPr>
-              <w:instrText xml:space="preserve"> PAGEREF _Toc509478534 \h </w:instrText>
-            </w:r>
-            <w:r>
-              <w:rPr>
-                <w:noProof/>
-                <w:webHidden/>
-              </w:rPr>
-            </w:r>
-            <w:r>
-              <w:rPr>
-                <w:noProof/>
-                <w:webHidden/>
-              </w:rPr>
-              <w:fldChar w:fldCharType="separate"/>
-            </w:r>
-            <w:r>
-              <w:rPr>
-                <w:noProof/>
-                <w:webHidden/>
-              </w:rPr>
-              <w:t>3</w:t>
-            </w:r>
-            <w:r>
-              <w:rPr>
-                <w:noProof/>
-                <w:webHidden/>
-              </w:rPr>
-              <w:fldChar w:fldCharType="end"/>
-            </w:r>
-          </w:hyperlink>
-        </w:p>
-        <w:p>
-          <w:pPr>
-            <w:pStyle w:val="TOC3"/>
-            <w:tabs>
-              <w:tab w:val="right" w:pos="9010"/>
-            </w:tabs>
-            <w:rPr>
-              <w:rFonts w:eastAsiaTheme="minorEastAsia"/>
-              <w:noProof/>
-              <w:sz w:val="24"/>
-              <w:szCs w:val="24"/>
-            </w:rPr>
-          </w:pPr>
-          <w:hyperlink w:anchor="_Toc509478535" w:history="1">
-            <w:r>
-              <w:rPr>
-                <w:rStyle w:val="Hyperlink"/>
-                <w:noProof/>
-              </w:rPr>
-              <w:t>Inclusivity</w:t>
-            </w:r>
-            <w:r>
-              <w:rPr>
-                <w:noProof/>
-                <w:webHidden/>
-              </w:rPr>
-              <w:tab/>
-            </w:r>
-            <w:r>
-              <w:rPr>
-                <w:noProof/>
-                <w:webHidden/>
-              </w:rPr>
-              <w:fldChar w:fldCharType="begin"/>
-            </w:r>
-            <w:r>
-              <w:rPr>
-                <w:noProof/>
-                <w:webHidden/>
-              </w:rPr>
-              <w:instrText xml:space="preserve"> PAGEREF _Toc509478535 \h </w:instrText>
+              <w:instrText xml:space="preserve"> PAGEREF _Toc511162376 \h </w:instrText>
             </w:r>
             <w:r>
               <w:rPr>
@@ -1260,18 +967,17 @@
           <w:pPr>
             <w:pStyle w:val="TOC2"/>
             <w:tabs>
-              <w:tab w:val="right" w:pos="9010"/>
+              <w:tab w:val="right" w:leader="dot" w:pos="9010"/>
             </w:tabs>
             <w:rPr>
               <w:rFonts w:eastAsiaTheme="minorEastAsia"/>
               <w:i w:val="0"/>
               <w:iCs w:val="0"/>
               <w:noProof/>
-              <w:sz w:val="24"/>
-              <w:szCs w:val="24"/>
+              <w:lang w:val="en-AU" w:eastAsia="en-AU"/>
             </w:rPr>
           </w:pPr>
-          <w:hyperlink w:anchor="_Toc509478536" w:history="1">
+          <w:hyperlink w:anchor="_Toc511162377" w:history="1">
             <w:r>
               <w:rPr>
                 <w:rStyle w:val="Hyperlink"/>
@@ -1298,7 +1004,7 @@
                 <w:noProof/>
                 <w:webHidden/>
               </w:rPr>
-              <w:instrText xml:space="preserve"> PAGEREF _Toc509478536 \h </w:instrText>
+              <w:instrText xml:space="preserve"> PAGEREF _Toc511162377 \h </w:instrText>
             </w:r>
             <w:r>
               <w:rPr>
@@ -1318,7 +1024,7 @@
                 <w:noProof/>
                 <w:webHidden/>
               </w:rPr>
-              <w:t>4</w:t>
+              <w:t>3</w:t>
             </w:r>
             <w:r>
               <w:rPr>
@@ -1333,18 +1039,17 @@
           <w:pPr>
             <w:pStyle w:val="TOC2"/>
             <w:tabs>
-              <w:tab w:val="right" w:pos="9010"/>
+              <w:tab w:val="right" w:leader="dot" w:pos="9010"/>
             </w:tabs>
             <w:rPr>
               <w:rFonts w:eastAsiaTheme="minorEastAsia"/>
               <w:i w:val="0"/>
               <w:iCs w:val="0"/>
               <w:noProof/>
-              <w:sz w:val="24"/>
-              <w:szCs w:val="24"/>
+              <w:lang w:val="en-AU" w:eastAsia="en-AU"/>
             </w:rPr>
           </w:pPr>
-          <w:hyperlink w:anchor="_Toc509478537" w:history="1">
+          <w:hyperlink w:anchor="_Toc511162378" w:history="1">
             <w:r>
               <w:rPr>
                 <w:rStyle w:val="Hyperlink"/>
@@ -1371,7 +1076,7 @@
                 <w:noProof/>
                 <w:webHidden/>
               </w:rPr>
-              <w:instrText xml:space="preserve"> PAGEREF _Toc509478537 \h </w:instrText>
+              <w:instrText xml:space="preserve"> PAGEREF _Toc511162378 \h </w:instrText>
             </w:r>
             <w:r>
               <w:rPr>
@@ -1406,18 +1111,17 @@
           <w:pPr>
             <w:pStyle w:val="TOC1"/>
             <w:tabs>
-              <w:tab w:val="right" w:pos="9010"/>
+              <w:tab w:val="right" w:leader="dot" w:pos="9010"/>
             </w:tabs>
             <w:rPr>
               <w:rFonts w:eastAsiaTheme="minorEastAsia"/>
               <w:b w:val="0"/>
               <w:bCs w:val="0"/>
               <w:noProof/>
-              <w:sz w:val="24"/>
-              <w:szCs w:val="24"/>
+              <w:lang w:val="en-AU" w:eastAsia="en-AU"/>
             </w:rPr>
           </w:pPr>
-          <w:hyperlink w:anchor="_Toc509478538" w:history="1">
+          <w:hyperlink w:anchor="_Toc511162379" w:history="1">
             <w:r>
               <w:rPr>
                 <w:rStyle w:val="Hyperlink"/>
@@ -1444,7 +1148,7 @@
                 <w:noProof/>
                 <w:webHidden/>
               </w:rPr>
-              <w:instrText xml:space="preserve"> PAGEREF _Toc509478538 \h </w:instrText>
+              <w:instrText xml:space="preserve"> PAGEREF _Toc511162379 \h </w:instrText>
             </w:r>
             <w:r>
               <w:rPr>
@@ -1464,7 +1168,7 @@
                 <w:noProof/>
                 <w:webHidden/>
               </w:rPr>
-              <w:t>4</w:t>
+              <w:t>5</w:t>
             </w:r>
             <w:r>
               <w:rPr>
@@ -1479,18 +1183,17 @@
           <w:pPr>
             <w:pStyle w:val="TOC2"/>
             <w:tabs>
-              <w:tab w:val="right" w:pos="9010"/>
+              <w:tab w:val="right" w:leader="dot" w:pos="9010"/>
             </w:tabs>
             <w:rPr>
               <w:rFonts w:eastAsiaTheme="minorEastAsia"/>
               <w:i w:val="0"/>
               <w:iCs w:val="0"/>
               <w:noProof/>
-              <w:sz w:val="24"/>
-              <w:szCs w:val="24"/>
+              <w:lang w:val="en-AU" w:eastAsia="en-AU"/>
             </w:rPr>
           </w:pPr>
-          <w:hyperlink w:anchor="_Toc509478539" w:history="1">
+          <w:hyperlink w:anchor="_Toc511162380" w:history="1">
             <w:r>
               <w:rPr>
                 <w:rStyle w:val="Hyperlink"/>
@@ -1517,7 +1220,7 @@
                 <w:noProof/>
                 <w:webHidden/>
               </w:rPr>
-              <w:instrText xml:space="preserve"> PAGEREF _Toc509478539 \h </w:instrText>
+              <w:instrText xml:space="preserve"> PAGEREF _Toc511162380 \h </w:instrText>
             </w:r>
             <w:r>
               <w:rPr>
@@ -1537,7 +1240,7 @@
                 <w:noProof/>
                 <w:webHidden/>
               </w:rPr>
-              <w:t>4</w:t>
+              <w:t>5</w:t>
             </w:r>
             <w:r>
               <w:rPr>
@@ -1552,18 +1255,17 @@
           <w:pPr>
             <w:pStyle w:val="TOC2"/>
             <w:tabs>
-              <w:tab w:val="right" w:pos="9010"/>
+              <w:tab w:val="right" w:leader="dot" w:pos="9010"/>
             </w:tabs>
             <w:rPr>
               <w:rFonts w:eastAsiaTheme="minorEastAsia"/>
               <w:i w:val="0"/>
               <w:iCs w:val="0"/>
               <w:noProof/>
-              <w:sz w:val="24"/>
-              <w:szCs w:val="24"/>
+              <w:lang w:val="en-AU" w:eastAsia="en-AU"/>
             </w:rPr>
           </w:pPr>
-          <w:hyperlink w:anchor="_Toc509478540" w:history="1">
+          <w:hyperlink w:anchor="_Toc511162381" w:history="1">
             <w:r>
               <w:rPr>
                 <w:rStyle w:val="Hyperlink"/>
@@ -1590,7 +1292,7 @@
                 <w:noProof/>
                 <w:webHidden/>
               </w:rPr>
-              <w:instrText xml:space="preserve"> PAGEREF _Toc509478540 \h </w:instrText>
+              <w:instrText xml:space="preserve"> PAGEREF _Toc511162381 \h </w:instrText>
             </w:r>
             <w:r>
               <w:rPr>
@@ -1610,7 +1312,7 @@
                 <w:noProof/>
                 <w:webHidden/>
               </w:rPr>
-              <w:t>4</w:t>
+              <w:t>5</w:t>
             </w:r>
             <w:r>
               <w:rPr>
@@ -1625,24 +1327,23 @@
           <w:pPr>
             <w:pStyle w:val="TOC2"/>
             <w:tabs>
-              <w:tab w:val="right" w:pos="9010"/>
+              <w:tab w:val="right" w:leader="dot" w:pos="9010"/>
             </w:tabs>
             <w:rPr>
               <w:rFonts w:eastAsiaTheme="minorEastAsia"/>
               <w:i w:val="0"/>
               <w:iCs w:val="0"/>
               <w:noProof/>
-              <w:sz w:val="24"/>
-              <w:szCs w:val="24"/>
+              <w:lang w:val="en-AU" w:eastAsia="en-AU"/>
             </w:rPr>
           </w:pPr>
-          <w:hyperlink w:anchor="_Toc509478541" w:history="1">
+          <w:hyperlink w:anchor="_Toc511162382" w:history="1">
             <w:r>
               <w:rPr>
                 <w:rStyle w:val="Hyperlink"/>
                 <w:noProof/>
               </w:rPr>
-              <w:t>Design Criteria Analysis of Designs</w:t>
+              <w:t>Sketch Number One Analysis</w:t>
             </w:r>
             <w:r>
               <w:rPr>
@@ -1663,7 +1364,7 @@
                 <w:noProof/>
                 <w:webHidden/>
               </w:rPr>
-              <w:instrText xml:space="preserve"> PAGEREF _Toc509478541 \h </w:instrText>
+              <w:instrText xml:space="preserve"> PAGEREF _Toc511162382 \h </w:instrText>
             </w:r>
             <w:r>
               <w:rPr>
@@ -1683,7 +1384,7 @@
                 <w:noProof/>
                 <w:webHidden/>
               </w:rPr>
-              <w:t>4</w:t>
+              <w:t>6</w:t>
             </w:r>
             <w:r>
               <w:rPr>
@@ -1698,24 +1399,23 @@
           <w:pPr>
             <w:pStyle w:val="TOC2"/>
             <w:tabs>
-              <w:tab w:val="right" w:pos="9010"/>
+              <w:tab w:val="right" w:leader="dot" w:pos="9010"/>
             </w:tabs>
             <w:rPr>
               <w:rFonts w:eastAsiaTheme="minorEastAsia"/>
               <w:i w:val="0"/>
               <w:iCs w:val="0"/>
               <w:noProof/>
-              <w:sz w:val="24"/>
-              <w:szCs w:val="24"/>
+              <w:lang w:val="en-AU" w:eastAsia="en-AU"/>
             </w:rPr>
           </w:pPr>
-          <w:hyperlink w:anchor="_Toc509478542" w:history="1">
+          <w:hyperlink w:anchor="_Toc511162383" w:history="1">
             <w:r>
               <w:rPr>
                 <w:rStyle w:val="Hyperlink"/>
                 <w:noProof/>
               </w:rPr>
-              <w:t>Selected Design</w:t>
+              <w:t>Sketch Number Two Analysis</w:t>
             </w:r>
             <w:r>
               <w:rPr>
@@ -1736,7 +1436,7 @@
                 <w:noProof/>
                 <w:webHidden/>
               </w:rPr>
-              <w:instrText xml:space="preserve"> PAGEREF _Toc509478542 \h </w:instrText>
+              <w:instrText xml:space="preserve"> PAGEREF _Toc511162383 \h </w:instrText>
             </w:r>
             <w:r>
               <w:rPr>
@@ -1756,7 +1456,7 @@
                 <w:noProof/>
                 <w:webHidden/>
               </w:rPr>
-              <w:t>4</w:t>
+              <w:t>6</w:t>
             </w:r>
             <w:r>
               <w:rPr>
@@ -1771,18 +1471,17 @@
           <w:pPr>
             <w:pStyle w:val="TOC1"/>
             <w:tabs>
-              <w:tab w:val="right" w:pos="9010"/>
+              <w:tab w:val="right" w:leader="dot" w:pos="9010"/>
             </w:tabs>
             <w:rPr>
               <w:rFonts w:eastAsiaTheme="minorEastAsia"/>
               <w:b w:val="0"/>
               <w:bCs w:val="0"/>
               <w:noProof/>
-              <w:sz w:val="24"/>
-              <w:szCs w:val="24"/>
+              <w:lang w:val="en-AU" w:eastAsia="en-AU"/>
             </w:rPr>
           </w:pPr>
-          <w:hyperlink w:anchor="_Toc509478543" w:history="1">
+          <w:hyperlink w:anchor="_Toc511162384" w:history="1">
             <w:r>
               <w:rPr>
                 <w:rStyle w:val="Hyperlink"/>
@@ -1809,7 +1508,7 @@
                 <w:noProof/>
                 <w:webHidden/>
               </w:rPr>
-              <w:instrText xml:space="preserve"> PAGEREF _Toc509478543 \h </w:instrText>
+              <w:instrText xml:space="preserve"> PAGEREF _Toc511162384 \h </w:instrText>
             </w:r>
             <w:r>
               <w:rPr>
@@ -1829,7 +1528,7 @@
                 <w:noProof/>
                 <w:webHidden/>
               </w:rPr>
-              <w:t>4</w:t>
+              <w:t>6</w:t>
             </w:r>
             <w:r>
               <w:rPr>
@@ -1844,18 +1543,17 @@
           <w:pPr>
             <w:pStyle w:val="TOC2"/>
             <w:tabs>
-              <w:tab w:val="right" w:pos="9010"/>
+              <w:tab w:val="right" w:leader="dot" w:pos="9010"/>
             </w:tabs>
             <w:rPr>
               <w:rFonts w:eastAsiaTheme="minorEastAsia"/>
               <w:i w:val="0"/>
               <w:iCs w:val="0"/>
               <w:noProof/>
-              <w:sz w:val="24"/>
-              <w:szCs w:val="24"/>
+              <w:lang w:val="en-AU" w:eastAsia="en-AU"/>
             </w:rPr>
           </w:pPr>
-          <w:hyperlink w:anchor="_Toc509478544" w:history="1">
+          <w:hyperlink w:anchor="_Toc511162385" w:history="1">
             <w:r>
               <w:rPr>
                 <w:rStyle w:val="Hyperlink"/>
@@ -1882,7 +1580,7 @@
                 <w:noProof/>
                 <w:webHidden/>
               </w:rPr>
-              <w:instrText xml:space="preserve"> PAGEREF _Toc509478544 \h </w:instrText>
+              <w:instrText xml:space="preserve"> PAGEREF _Toc511162385 \h </w:instrText>
             </w:r>
             <w:r>
               <w:rPr>
@@ -1902,7 +1600,7 @@
                 <w:noProof/>
                 <w:webHidden/>
               </w:rPr>
-              <w:t>4</w:t>
+              <w:t>6</w:t>
             </w:r>
             <w:r>
               <w:rPr>
@@ -1917,18 +1615,17 @@
           <w:pPr>
             <w:pStyle w:val="TOC2"/>
             <w:tabs>
-              <w:tab w:val="right" w:pos="9010"/>
+              <w:tab w:val="right" w:leader="dot" w:pos="9010"/>
             </w:tabs>
             <w:rPr>
               <w:rFonts w:eastAsiaTheme="minorEastAsia"/>
               <w:i w:val="0"/>
               <w:iCs w:val="0"/>
               <w:noProof/>
-              <w:sz w:val="24"/>
-              <w:szCs w:val="24"/>
+              <w:lang w:val="en-AU" w:eastAsia="en-AU"/>
             </w:rPr>
           </w:pPr>
-          <w:hyperlink w:anchor="_Toc509478545" w:history="1">
+          <w:hyperlink w:anchor="_Toc511162386" w:history="1">
             <w:r>
               <w:rPr>
                 <w:rStyle w:val="Hyperlink"/>
@@ -1955,7 +1652,7 @@
                 <w:noProof/>
                 <w:webHidden/>
               </w:rPr>
-              <w:instrText xml:space="preserve"> PAGEREF _Toc509478545 \h </w:instrText>
+              <w:instrText xml:space="preserve"> PAGEREF _Toc511162386 \h </w:instrText>
             </w:r>
             <w:r>
               <w:rPr>
@@ -1975,7 +1672,7 @@
                 <w:noProof/>
                 <w:webHidden/>
               </w:rPr>
-              <w:t>4</w:t>
+              <w:t>6</w:t>
             </w:r>
             <w:r>
               <w:rPr>
@@ -1990,18 +1687,17 @@
           <w:pPr>
             <w:pStyle w:val="TOC1"/>
             <w:tabs>
-              <w:tab w:val="right" w:pos="9010"/>
+              <w:tab w:val="right" w:leader="dot" w:pos="9010"/>
             </w:tabs>
             <w:rPr>
               <w:rFonts w:eastAsiaTheme="minorEastAsia"/>
               <w:b w:val="0"/>
               <w:bCs w:val="0"/>
               <w:noProof/>
-              <w:sz w:val="24"/>
-              <w:szCs w:val="24"/>
+              <w:lang w:val="en-AU" w:eastAsia="en-AU"/>
             </w:rPr>
           </w:pPr>
-          <w:hyperlink w:anchor="_Toc509478546" w:history="1">
+          <w:hyperlink w:anchor="_Toc511162387" w:history="1">
             <w:r>
               <w:rPr>
                 <w:rStyle w:val="Hyperlink"/>
@@ -2028,7 +1724,7 @@
                 <w:noProof/>
                 <w:webHidden/>
               </w:rPr>
-              <w:instrText xml:space="preserve"> PAGEREF _Toc509478546 \h </w:instrText>
+              <w:instrText xml:space="preserve"> PAGEREF _Toc511162387 \h </w:instrText>
             </w:r>
             <w:r>
               <w:rPr>
@@ -2048,80 +1744,7 @@
                 <w:noProof/>
                 <w:webHidden/>
               </w:rPr>
-              <w:t>5</w:t>
-            </w:r>
-            <w:r>
-              <w:rPr>
-                <w:noProof/>
-                <w:webHidden/>
-              </w:rPr>
-              <w:fldChar w:fldCharType="end"/>
-            </w:r>
-          </w:hyperlink>
-        </w:p>
-        <w:p>
-          <w:pPr>
-            <w:pStyle w:val="TOC1"/>
-            <w:tabs>
-              <w:tab w:val="right" w:pos="9010"/>
-            </w:tabs>
-            <w:rPr>
-              <w:rFonts w:eastAsiaTheme="minorEastAsia"/>
-              <w:b w:val="0"/>
-              <w:bCs w:val="0"/>
-              <w:noProof/>
-              <w:sz w:val="24"/>
-              <w:szCs w:val="24"/>
-            </w:rPr>
-          </w:pPr>
-          <w:hyperlink w:anchor="_Toc509478547" w:history="1">
-            <w:r>
-              <w:rPr>
-                <w:rStyle w:val="Hyperlink"/>
-                <w:noProof/>
-              </w:rPr>
-              <w:t>Report (2 Marks)</w:t>
-            </w:r>
-            <w:r>
-              <w:rPr>
-                <w:noProof/>
-                <w:webHidden/>
-              </w:rPr>
-              <w:tab/>
-            </w:r>
-            <w:r>
-              <w:rPr>
-                <w:noProof/>
-                <w:webHidden/>
-              </w:rPr>
-              <w:fldChar w:fldCharType="begin"/>
-            </w:r>
-            <w:r>
-              <w:rPr>
-                <w:noProof/>
-                <w:webHidden/>
-              </w:rPr>
-              <w:instrText xml:space="preserve"> PAGEREF _Toc509478547 \h </w:instrText>
-            </w:r>
-            <w:r>
-              <w:rPr>
-                <w:noProof/>
-                <w:webHidden/>
-              </w:rPr>
-            </w:r>
-            <w:r>
-              <w:rPr>
-                <w:noProof/>
-                <w:webHidden/>
-              </w:rPr>
-              <w:fldChar w:fldCharType="separate"/>
-            </w:r>
-            <w:r>
-              <w:rPr>
-                <w:noProof/>
-                <w:webHidden/>
-              </w:rPr>
-              <w:t>5</w:t>
+              <w:t>6</w:t>
             </w:r>
             <w:r>
               <w:rPr>
@@ -2135,9 +1758,7 @@
         <w:p>
           <w:r>
             <w:rPr>
-              <w:b/>
-              <w:bCs/>
-              <w:noProof/>
+              <w:rFonts w:asciiTheme="minorHAnsi" w:hAnsiTheme="minorHAnsi"/>
               <w:color w:val="000000" w:themeColor="text1"/>
               <w:shd w:val="pct15" w:color="auto" w:fill="FFFFFF"/>
             </w:rPr>
@@ -2177,12 +1798,16 @@
         <w:br/>
       </w:r>
     </w:p>
+    <w:p/>
+    <w:p/>
+    <w:p/>
+    <w:p/>
     <w:p>
       <w:pPr>
         <w:pStyle w:val="Heading1"/>
         <w:spacing w:before="0"/>
       </w:pPr>
-      <w:bookmarkStart w:id="0" w:name="_Toc509478527"/>
+      <w:bookmarkStart w:id="0" w:name="_Toc511162372"/>
       <w:r>
         <w:t>Scenario</w:t>
       </w:r>
@@ -2192,15 +1817,21 @@
       <w:r>
         <w:t>In this task, you will be required to design and develop a web page to be included on a local travel agent’s web site.  The manager of the travel agent was impressed with your video, and would now like you to create a web page dedicated to this special tour.  The web page should include essential information about places to see, activities to be involved in, special events etc.  As this web page will contain the video you created for this tour, it should provide more information on the places and activities highlighted in the video.  You will need to utilise a range of digital applications to develop your solution such as, graphic and animation production, audio and video editing, web page authoring tools and the many peripheral (hardware) devices available.  The web page needs to ‘fit’ the style of the travel agency’s current web site, whilst seizing the attention of the specific audience.  The goal of the website is to attract more sales for the tour.</w:t>
       </w:r>
+      <w:bookmarkStart w:id="1" w:name="_Toc511162373"/>
     </w:p>
     <w:p>
       <w:pPr>
         <w:pStyle w:val="Heading1"/>
-      </w:pPr>
-      <w:bookmarkStart w:id="1" w:name="_Toc509478528"/>
+        <w:rPr>
+          <w:sz w:val="24"/>
+        </w:rPr>
+      </w:pPr>
       <w:r>
         <w:lastRenderedPageBreak/>
-        <w:t xml:space="preserve">Part One </w:t>
+        <w:t>P</w:t>
+      </w:r>
+      <w:r>
+        <w:t xml:space="preserve">art One </w:t>
       </w:r>
       <w:r>
         <w:rPr>
@@ -2212,17 +1843,14 @@
     </w:p>
     <w:p>
       <w:r>
-        <w:t>You will need to document the specific requirements of the project that reflect the ne</w:t>
-      </w:r>
-      <w:r>
-        <w:t>eds and wants of the set task.</w:t>
+        <w:t xml:space="preserve">You will need to document the specific requirements of the project that reflect the needs and wants of the set task.  </w:t>
       </w:r>
     </w:p>
     <w:p>
       <w:pPr>
         <w:pStyle w:val="Heading2"/>
       </w:pPr>
-      <w:bookmarkStart w:id="2" w:name="_Toc509478529"/>
+      <w:bookmarkStart w:id="2" w:name="_Toc511162374"/>
       <w:r>
         <w:t>Statement of Intent</w:t>
       </w:r>
@@ -2246,7 +1874,7 @@
       <w:pPr>
         <w:pStyle w:val="Heading2"/>
       </w:pPr>
-      <w:bookmarkStart w:id="3" w:name="_Toc509478530"/>
+      <w:bookmarkStart w:id="3" w:name="_Toc511162375"/>
       <w:r>
         <w:t>Target Audience</w:t>
       </w:r>
@@ -2257,11 +1885,9 @@
         <w:pStyle w:val="Heading3"/>
         <w:spacing w:before="0"/>
       </w:pPr>
-      <w:bookmarkStart w:id="4" w:name="_Toc509478531"/>
       <w:r>
         <w:t>Identify Target Audience</w:t>
       </w:r>
-      <w:bookmarkEnd w:id="4"/>
     </w:p>
     <w:p>
       <w:pPr>
@@ -2383,24 +2009,22 @@
       <w:pPr>
         <w:pStyle w:val="Heading2"/>
       </w:pPr>
-      <w:bookmarkStart w:id="5" w:name="_Toc509478532"/>
+      <w:bookmarkStart w:id="4" w:name="_Toc511162376"/>
       <w:r>
         <w:t xml:space="preserve">Target Audience </w:t>
       </w:r>
       <w:r>
         <w:t>Issues and Requirements</w:t>
       </w:r>
-      <w:bookmarkEnd w:id="5"/>
+      <w:bookmarkEnd w:id="4"/>
     </w:p>
     <w:p>
       <w:pPr>
         <w:pStyle w:val="Heading3"/>
       </w:pPr>
-      <w:bookmarkStart w:id="6" w:name="_Toc509478533"/>
       <w:r>
         <w:t>Accessibility</w:t>
       </w:r>
-      <w:bookmarkEnd w:id="6"/>
     </w:p>
     <w:p>
       <w:pPr>
@@ -2474,11 +2098,9 @@
       <w:pPr>
         <w:pStyle w:val="Heading3"/>
       </w:pPr>
-      <w:bookmarkStart w:id="7" w:name="_Toc509478534"/>
       <w:r>
         <w:t>Usability</w:t>
       </w:r>
-      <w:bookmarkEnd w:id="7"/>
     </w:p>
     <w:p>
       <w:pPr>
@@ -2540,11 +2162,9 @@
       <w:pPr>
         <w:pStyle w:val="Heading3"/>
       </w:pPr>
-      <w:bookmarkStart w:id="8" w:name="_Toc509478535"/>
       <w:r>
         <w:t>Inclusivity</w:t>
       </w:r>
-      <w:bookmarkEnd w:id="8"/>
     </w:p>
     <w:p>
       <w:pPr>
@@ -2579,19 +2199,30 @@
         <w:rPr>
           <w:color w:val="000000" w:themeColor="text1"/>
         </w:rPr>
-        <w:t>The webpage should also include an option to change the units used on the page to suit either the imperial or metric system.</w:t>
+        <w:t>The webpage should also include an option to change the units used on the page to suit either the imperial or metric system</w:t>
+      </w:r>
+      <w:r>
+        <w:rPr>
+          <w:color w:val="000000" w:themeColor="text1"/>
+        </w:rPr>
+        <w:t>.</w:t>
       </w:r>
     </w:p>
     <w:p>
       <w:pPr>
         <w:pStyle w:val="Heading2"/>
       </w:pPr>
-      <w:bookmarkStart w:id="9" w:name="_Toc509478536"/>
+      <w:bookmarkStart w:id="5" w:name="_Toc511162377"/>
       <w:r>
         <w:lastRenderedPageBreak/>
-        <w:t>Project Management Approach</w:t>
-      </w:r>
-      <w:bookmarkEnd w:id="9"/>
+        <w:t>Project Man</w:t>
+      </w:r>
+      <w:bookmarkStart w:id="6" w:name="_GoBack"/>
+      <w:bookmarkEnd w:id="6"/>
+      <w:r>
+        <w:t>agement Approach</w:t>
+      </w:r>
+      <w:bookmarkEnd w:id="5"/>
     </w:p>
     <w:p>
       <w:r>
@@ -2617,28 +2248,217 @@
       <w:pPr>
         <w:pStyle w:val="Heading2"/>
       </w:pPr>
-      <w:bookmarkStart w:id="10" w:name="_Toc509478537"/>
+      <w:bookmarkStart w:id="7" w:name="_Toc511162378"/>
       <w:r>
         <w:t>Design Criteria</w:t>
       </w:r>
-      <w:bookmarkEnd w:id="10"/>
+      <w:bookmarkEnd w:id="7"/>
     </w:p>
     <w:p>
       <w:pPr>
         <w:pStyle w:val="Heading3"/>
       </w:pPr>
       <w:r>
-        <w:t>Easy to Use Navigation</w:t>
+        <w:t>Have Easy to use Navigation on Mobile and Desktop</w:t>
+      </w:r>
+    </w:p>
+    <w:p>
+      <w:pPr>
+        <w:spacing w:after="0"/>
+      </w:pPr>
+      <w:r>
+        <w:t>The webpage will need to have an easy to use navigation system on both mobile and desktop devices. There are three main options in this case that could work:</w:t>
+      </w:r>
+    </w:p>
+    <w:p>
+      <w:pPr>
+        <w:pStyle w:val="ListParagraph"/>
+        <w:numPr>
+          <w:ilvl w:val="0"/>
+          <w:numId w:val="19"/>
+        </w:numPr>
+        <w:spacing w:after="0"/>
+      </w:pPr>
+      <w:r>
+        <w:t>Header with a navigation bar</w:t>
+      </w:r>
+    </w:p>
+    <w:p>
+      <w:pPr>
+        <w:pStyle w:val="ListParagraph"/>
+        <w:numPr>
+          <w:ilvl w:val="0"/>
+          <w:numId w:val="19"/>
+        </w:numPr>
+        <w:spacing w:after="0"/>
+      </w:pPr>
+      <w:r>
+        <w:t>Header with a navigation bar and changes to a burger menu when you are on mobile</w:t>
+      </w:r>
+    </w:p>
+    <w:p>
+      <w:pPr>
+        <w:pStyle w:val="ListParagraph"/>
+        <w:numPr>
+          <w:ilvl w:val="0"/>
+          <w:numId w:val="19"/>
+        </w:numPr>
+        <w:ind w:left="714" w:hanging="357"/>
+      </w:pPr>
+      <w:r>
+        <w:t>Burger menu</w:t>
+      </w:r>
+    </w:p>
+    <w:p>
+      <w:r>
+        <w:t>The advantages of having a header with a navigation bar is that the options are very clear and do not require any operation to access them. Although this is a bad setup for mobile devices because it can become very small and difficult to click on.</w:t>
+      </w:r>
+    </w:p>
+    <w:p>
+      <w:r>
+        <w:t>The advantages of having an interchangeable navigation system between a navigation bar and a burger menu is that it can conform to the needs of both the mobile and desktop devices while not being too different. Although this simple change in navigation can change the entire feel of a website and may negatively affect the design in place.</w:t>
+      </w:r>
+    </w:p>
+    <w:p>
+      <w:r>
+        <w:t>The advantages of having just a burger menu is that it is easy to use on mobile and not terrible on desktop. It is also beneficial to a design that is trying to focus more on the content and less on the navigation up the top. It is also probably optimal for most one-page websites as these will require no navigation to change sections (only scrolling). For these reasons I decided to go with this type of navigation controls.</w:t>
+      </w:r>
+    </w:p>
+    <w:p>
+      <w:pPr>
+        <w:pStyle w:val="Heading3"/>
+      </w:pPr>
+      <w:r>
+        <w:t>Have engaging Moving Elements and Animations</w:t>
+      </w:r>
+    </w:p>
+    <w:p>
+      <w:r>
+        <w:t>The webpage will need to have elements that are moving and are somewhat animated to keep the user engaged while in use. For this I plan on using a parallax centre piece at the top of the page and other animated elements such as buttons, burger menus and hover animations. This will help maintain the user’s attention and will in the result in more of the information being passed onto the user and can potentially result in more sales of the same product.</w:t>
       </w:r>
     </w:p>
     <w:p/>
+    <w:p/>
     <w:p>
       <w:pPr>
         <w:pStyle w:val="Heading3"/>
       </w:pPr>
-      <w:bookmarkStart w:id="11" w:name="_Toc509478538"/>
-      <w:r>
-        <w:t>Engaging Features</w:t>
+      <w:r>
+        <w:lastRenderedPageBreak/>
+        <w:t xml:space="preserve">Have a </w:t>
+      </w:r>
+      <w:r>
+        <w:t xml:space="preserve">Consistent </w:t>
+      </w:r>
+      <w:r>
+        <w:t>Design/Colour Scheme</w:t>
+      </w:r>
+    </w:p>
+    <w:p>
+      <w:r>
+        <w:t>The webpage will also need to include a</w:t>
+      </w:r>
+      <w:r>
+        <w:t xml:space="preserve"> consistent design and colour scheme. T</w:t>
+      </w:r>
+      <w:r>
+        <w:t xml:space="preserve">his will allow the page to feel </w:t>
+      </w:r>
+      <w:r>
+        <w:t xml:space="preserve">professional and will aid the user in knowing what the different colours could mean in the future on the website, i.e. darker for heading, lighter for less important text and normal colour and size for paragraph text. </w:t>
+      </w:r>
+    </w:p>
+    <w:p>
+      <w:r>
+        <w:t xml:space="preserve">A consistent colour scheme also helps define what the webpage is about. For example, a black webpage could be more serious and could be used for a jewellery website where as a yellow or blue could be more happy and relaxing colours and might be used on a children’s toy website. </w:t>
+      </w:r>
+    </w:p>
+    <w:p>
+      <w:r>
+        <w:t>It can also help avoid confusion to the user by allowing them to easily recognise you from that point on. This means that if they see a purple background billboard with small text and a big white logo, they would know that it is a certain business since they have become familiar to the use of that format on your website and material.</w:t>
+      </w:r>
+    </w:p>
+    <w:p>
+      <w:pPr>
+        <w:pStyle w:val="Heading3"/>
+      </w:pPr>
+      <w:r>
+        <w:t xml:space="preserve">Have </w:t>
+      </w:r>
+      <w:r>
+        <w:t>Detailed Information about the Travel Package</w:t>
+      </w:r>
+    </w:p>
+    <w:p>
+      <w:r>
+        <w:t>I will also need to include consistent information about the travel package on the page to ensure that the user knows what they will be purchasing, how much it will cost, benefits of the purchase, what the place will look like and how they can pay for and prepare for the trip. This will mostly be useful for increasing sales due to the clarity of the deal.</w:t>
+      </w:r>
+    </w:p>
+    <w:p>
+      <w:pPr>
+        <w:pStyle w:val="Heading3"/>
+      </w:pPr>
+      <w:r>
+        <w:t xml:space="preserve">Have </w:t>
+      </w:r>
+      <w:r>
+        <w:t>Accessibility/Inclusivity Options</w:t>
+      </w:r>
+    </w:p>
+    <w:p>
+      <w:pPr>
+        <w:spacing w:after="0"/>
+      </w:pPr>
+      <w:r>
+        <w:t>To accommodate for people with certain disabilities or people who are from other countries, religions or beliefs to us I will be incorporating certain features such as:</w:t>
+      </w:r>
+    </w:p>
+    <w:p>
+      <w:pPr>
+        <w:pStyle w:val="ListParagraph"/>
+        <w:numPr>
+          <w:ilvl w:val="0"/>
+          <w:numId w:val="20"/>
+        </w:numPr>
+      </w:pPr>
+      <w:r>
+        <w:t>Being able to tab between buttons. This allows for the user to use the website without having to control a mouse.</w:t>
+      </w:r>
+    </w:p>
+    <w:p>
+      <w:pPr>
+        <w:pStyle w:val="ListParagraph"/>
+        <w:numPr>
+          <w:ilvl w:val="0"/>
+          <w:numId w:val="20"/>
+        </w:numPr>
+      </w:pPr>
+      <w:r>
+        <w:t>Having alt text on images and some elements to provide feedback on images and elements to machine readers.</w:t>
+      </w:r>
+    </w:p>
+    <w:p>
+      <w:pPr>
+        <w:pStyle w:val="ListParagraph"/>
+        <w:numPr>
+          <w:ilvl w:val="0"/>
+          <w:numId w:val="20"/>
+        </w:numPr>
+      </w:pPr>
+      <w:r>
+        <w:t>Have language convertors.</w:t>
+      </w:r>
+    </w:p>
+    <w:p>
+      <w:pPr>
+        <w:pStyle w:val="ListParagraph"/>
+        <w:numPr>
+          <w:ilvl w:val="0"/>
+          <w:numId w:val="20"/>
+        </w:numPr>
+      </w:pPr>
+      <w:r>
+        <w:t>Have measurement convertors.</w:t>
       </w:r>
     </w:p>
     <w:p>
@@ -2648,8 +2468,7 @@
           <w:sz w:val="24"/>
         </w:rPr>
       </w:pPr>
-      <w:bookmarkStart w:id="12" w:name="_GoBack"/>
-      <w:bookmarkEnd w:id="12"/>
+      <w:bookmarkStart w:id="8" w:name="_Toc511162379"/>
       <w:r>
         <w:t xml:space="preserve">Part Two </w:t>
       </w:r>
@@ -2671,72 +2490,316 @@
         </w:rPr>
         <w:t xml:space="preserve"> Marks)</w:t>
       </w:r>
+      <w:bookmarkEnd w:id="8"/>
+    </w:p>
+    <w:p>
+      <w:r>
+        <w:t>You will n</w:t>
+      </w:r>
+      <w:r>
+        <w:t>eed to develop at least two (2</w:t>
+      </w:r>
+      <w:r>
+        <w:t xml:space="preserve">) ideas for </w:t>
+      </w:r>
+      <w:r>
+        <w:t xml:space="preserve">your web page </w:t>
+      </w:r>
+      <w:r>
+        <w:t xml:space="preserve">design that will satisfy the project requirements identified in your </w:t>
+      </w:r>
+      <w:r>
+        <w:t>design criteria and the design brief.</w:t>
+      </w:r>
+    </w:p>
+    <w:p>
+      <w:pPr>
+        <w:pStyle w:val="Heading2"/>
+      </w:pPr>
+      <w:bookmarkStart w:id="9" w:name="_Toc511162380"/>
+      <w:r>
+        <w:t>Sketches and Storyboarding</w:t>
+      </w:r>
+      <w:bookmarkEnd w:id="9"/>
+    </w:p>
+    <w:p>
+      <w:r>
+        <w:rPr>
+          <w:b/>
+        </w:rPr>
+        <w:t>See</w:t>
+      </w:r>
+      <w:r>
+        <w:rPr>
+          <w:b/>
+        </w:rPr>
+        <w:t xml:space="preserve">: </w:t>
+      </w:r>
+      <w:r>
+        <w:rPr>
+          <w:rStyle w:val="Hyperlink"/>
+        </w:rPr>
+        <w:t>AIT-Travel Website\Documentation\Diagrams</w:t>
+      </w:r>
+      <w:r>
+        <w:rPr>
+          <w:rStyle w:val="Hyperlink"/>
+        </w:rPr>
+        <w:t>\Sketch1</w:t>
+      </w:r>
+      <w:r>
+        <w:rPr>
+          <w:rStyle w:val="Hyperlink"/>
+        </w:rPr>
+        <w:br/>
+      </w:r>
+      <w:r>
+        <w:rPr>
+          <w:b/>
+        </w:rPr>
+        <w:t xml:space="preserve">See: </w:t>
+      </w:r>
+      <w:r>
+        <w:rPr>
+          <w:rStyle w:val="Hyperlink"/>
+        </w:rPr>
+        <w:t>AIT-Travel Website\Documentation\Diagrams</w:t>
+      </w:r>
+      <w:r>
+        <w:rPr>
+          <w:rStyle w:val="Hyperlink"/>
+        </w:rPr>
+        <w:t>\Sketch</w:t>
+      </w:r>
+      <w:r>
+        <w:rPr>
+          <w:rStyle w:val="Hyperlink"/>
+        </w:rPr>
+        <w:t>2</w:t>
+      </w:r>
+      <w:r>
+        <w:br/>
+      </w:r>
+      <w:r>
+        <w:rPr>
+          <w:b/>
+        </w:rPr>
+        <w:t xml:space="preserve">See: </w:t>
+      </w:r>
+      <w:r>
+        <w:rPr>
+          <w:rStyle w:val="Hyperlink"/>
+        </w:rPr>
+        <w:t>AIT-Travel Website\Documentation\Diagrams</w:t>
+      </w:r>
+      <w:r>
+        <w:rPr>
+          <w:rStyle w:val="Hyperlink"/>
+        </w:rPr>
+        <w:t>\</w:t>
+      </w:r>
+      <w:r>
+        <w:rPr>
+          <w:rStyle w:val="Hyperlink"/>
+        </w:rPr>
+        <w:t>LogoSketch</w:t>
+      </w:r>
+      <w:r>
+        <w:br/>
+      </w:r>
+      <w:r>
+        <w:rPr>
+          <w:b/>
+        </w:rPr>
+        <w:t xml:space="preserve">See: </w:t>
+      </w:r>
+      <w:r>
+        <w:rPr>
+          <w:rStyle w:val="Hyperlink"/>
+        </w:rPr>
+        <w:t>AIT-Travel Website\Documentation\Diagrams</w:t>
+      </w:r>
+      <w:r>
+        <w:rPr>
+          <w:rStyle w:val="Hyperlink"/>
+        </w:rPr>
+        <w:t>\</w:t>
+      </w:r>
+      <w:r>
+        <w:rPr>
+          <w:rStyle w:val="Hyperlink"/>
+        </w:rPr>
+        <w:t>BurgerMenuSketch</w:t>
+      </w:r>
+    </w:p>
+    <w:p>
+      <w:pPr>
+        <w:pStyle w:val="Heading2"/>
+      </w:pPr>
+      <w:bookmarkStart w:id="10" w:name="_Toc511162381"/>
+      <w:r>
+        <w:t>Site Map Design</w:t>
+      </w:r>
+      <w:bookmarkEnd w:id="10"/>
+    </w:p>
+    <w:p>
+      <w:r>
+        <w:rPr>
+          <w:b/>
+        </w:rPr>
+        <w:t>URL:</w:t>
+      </w:r>
+      <w:r>
+        <w:t xml:space="preserve"> </w:t>
+      </w:r>
+      <w:hyperlink r:id="rId12" w:history="1">
+        <w:r>
+          <w:rPr>
+            <w:rStyle w:val="Hyperlink"/>
+          </w:rPr>
+          <w:t>https://go.gliffy.com/go/publish/12580954</w:t>
+        </w:r>
+      </w:hyperlink>
+    </w:p>
+    <w:p/>
+    <w:p/>
+    <w:p>
+      <w:pPr>
+        <w:pStyle w:val="Heading2"/>
+      </w:pPr>
+      <w:bookmarkStart w:id="11" w:name="_Toc511162382"/>
+      <w:r>
+        <w:lastRenderedPageBreak/>
+        <w:t>Sketch Number One Analysis</w:t>
+      </w:r>
       <w:bookmarkEnd w:id="11"/>
     </w:p>
     <w:p>
-      <w:r>
-        <w:t>You will n</w:t>
-      </w:r>
-      <w:r>
-        <w:t>eed to develop at least two (2</w:t>
-      </w:r>
-      <w:r>
-        <w:t xml:space="preserve">) ideas for </w:t>
-      </w:r>
-      <w:r>
-        <w:t xml:space="preserve">your web page </w:t>
-      </w:r>
-      <w:r>
-        <w:t xml:space="preserve">design that will satisfy the project requirements identified in your </w:t>
-      </w:r>
-      <w:r>
-        <w:t>design criteria and the design brief.</w:t>
+      <w:pPr>
+        <w:pStyle w:val="Heading3"/>
+      </w:pPr>
+      <w:r>
+        <w:t>Have Easy to use Navigation on Mobile and Desktop</w:t>
+      </w:r>
+      <w:r>
+        <w:br/>
+      </w:r>
+    </w:p>
+    <w:p>
+      <w:pPr>
+        <w:pStyle w:val="Heading3"/>
+      </w:pPr>
+      <w:r>
+        <w:t>Have engaging Moving Elements and Animations</w:t>
+      </w:r>
+      <w:r>
+        <w:br/>
+      </w:r>
+    </w:p>
+    <w:p>
+      <w:pPr>
+        <w:pStyle w:val="Heading3"/>
+      </w:pPr>
+      <w:r>
+        <w:t>Have a Consistent Design/Colour Scheme</w:t>
+      </w:r>
+      <w:r>
+        <w:br/>
+      </w:r>
+    </w:p>
+    <w:p>
+      <w:pPr>
+        <w:pStyle w:val="Heading3"/>
+      </w:pPr>
+      <w:r>
+        <w:t>Have Detailed Information about the Travel Package</w:t>
+      </w:r>
+      <w:r>
+        <w:br/>
+      </w:r>
+    </w:p>
+    <w:p>
+      <w:pPr>
+        <w:pStyle w:val="Heading3"/>
+      </w:pPr>
+      <w:r>
+        <w:t>Have Accessibility/Inclusivity Options</w:t>
+      </w:r>
+      <w:r>
+        <w:br/>
       </w:r>
     </w:p>
     <w:p>
       <w:pPr>
         <w:pStyle w:val="Heading2"/>
       </w:pPr>
-      <w:bookmarkStart w:id="13" w:name="_Toc509478539"/>
-      <w:r>
-        <w:t>Sketches and Storyboarding</w:t>
-      </w:r>
-      <w:bookmarkEnd w:id="13"/>
-    </w:p>
-    <w:p/>
-    <w:p>
-      <w:pPr>
-        <w:pStyle w:val="Heading2"/>
-      </w:pPr>
-      <w:bookmarkStart w:id="14" w:name="_Toc509478540"/>
-      <w:r>
-        <w:t>Site Map Design</w:t>
-      </w:r>
-      <w:bookmarkEnd w:id="14"/>
-    </w:p>
-    <w:p/>
-    <w:p>
-      <w:pPr>
-        <w:pStyle w:val="Heading2"/>
-      </w:pPr>
-      <w:bookmarkStart w:id="15" w:name="_Toc509478541"/>
-      <w:r>
-        <w:t>Design Criteria Analysis of Designs</w:t>
-      </w:r>
-      <w:bookmarkEnd w:id="15"/>
-    </w:p>
-    <w:p/>
-    <w:p>
-      <w:pPr>
-        <w:pStyle w:val="Heading2"/>
-      </w:pPr>
-      <w:bookmarkStart w:id="16" w:name="_Toc509478542"/>
-      <w:r>
-        <w:t>Selected Design</w:t>
-      </w:r>
-      <w:bookmarkEnd w:id="16"/>
-    </w:p>
-    <w:p/>
+      <w:bookmarkStart w:id="12" w:name="_Toc511162383"/>
+      <w:r>
+        <w:t xml:space="preserve">Sketch Number </w:t>
+      </w:r>
+      <w:r>
+        <w:t>Two</w:t>
+      </w:r>
+      <w:r>
+        <w:t xml:space="preserve"> Analysis</w:t>
+      </w:r>
+      <w:bookmarkEnd w:id="12"/>
+    </w:p>
+    <w:p>
+      <w:pPr>
+        <w:pStyle w:val="Heading3"/>
+      </w:pPr>
+      <w:r>
+        <w:t>Have Easy to use Navigation on Mobile and Desktop</w:t>
+      </w:r>
+      <w:r>
+        <w:br/>
+      </w:r>
+    </w:p>
+    <w:p>
+      <w:pPr>
+        <w:pStyle w:val="Heading3"/>
+      </w:pPr>
+      <w:r>
+        <w:t>Have engaging Moving Elements and Animations</w:t>
+      </w:r>
+      <w:r>
+        <w:br/>
+      </w:r>
+    </w:p>
+    <w:p>
+      <w:pPr>
+        <w:pStyle w:val="Heading3"/>
+      </w:pPr>
+      <w:r>
+        <w:t>Have a Consistent Design/Colour Scheme</w:t>
+      </w:r>
+      <w:r>
+        <w:br/>
+      </w:r>
+    </w:p>
+    <w:p>
+      <w:pPr>
+        <w:pStyle w:val="Heading3"/>
+      </w:pPr>
+      <w:r>
+        <w:t>Have Detailed Information about the Travel Package</w:t>
+      </w:r>
+      <w:r>
+        <w:br/>
+      </w:r>
+    </w:p>
+    <w:p>
+      <w:pPr>
+        <w:pStyle w:val="Heading3"/>
+      </w:pPr>
+      <w:r>
+        <w:t>Have Accessibility/Inclusivity Options</w:t>
+      </w:r>
+      <w:r>
+        <w:br/>
+      </w:r>
+    </w:p>
     <w:p>
       <w:pPr>
         <w:pStyle w:val="Heading1"/>
@@ -2744,7 +2807,7 @@
           <w:sz w:val="24"/>
         </w:rPr>
       </w:pPr>
-      <w:bookmarkStart w:id="17" w:name="_Toc509478543"/>
+      <w:bookmarkStart w:id="13" w:name="_Toc511162384"/>
       <w:r>
         <w:t xml:space="preserve">Part Three </w:t>
       </w:r>
@@ -2766,7 +2829,7 @@
         </w:rPr>
         <w:t xml:space="preserve"> Marks)</w:t>
       </w:r>
-      <w:bookmarkEnd w:id="17"/>
+      <w:bookmarkEnd w:id="13"/>
     </w:p>
     <w:p>
       <w:r>
@@ -2786,11 +2849,11 @@
       <w:pPr>
         <w:pStyle w:val="Heading2"/>
       </w:pPr>
-      <w:bookmarkStart w:id="18" w:name="_Toc509478544"/>
+      <w:bookmarkStart w:id="14" w:name="_Toc511162385"/>
       <w:r>
         <w:t>Gantt Chart</w:t>
       </w:r>
-      <w:bookmarkEnd w:id="18"/>
+      <w:bookmarkEnd w:id="14"/>
       <w:r>
         <w:t xml:space="preserve"> </w:t>
       </w:r>
@@ -2800,11 +2863,11 @@
       <w:pPr>
         <w:pStyle w:val="Heading2"/>
       </w:pPr>
-      <w:bookmarkStart w:id="19" w:name="_Toc509478545"/>
+      <w:bookmarkStart w:id="15" w:name="_Toc511162386"/>
       <w:r>
         <w:t>Flow Chart</w:t>
       </w:r>
-      <w:bookmarkEnd w:id="19"/>
+      <w:bookmarkEnd w:id="15"/>
     </w:p>
     <w:p/>
     <w:p/>
@@ -2815,9 +2878,8 @@
           <w:sz w:val="24"/>
         </w:rPr>
       </w:pPr>
-      <w:bookmarkStart w:id="20" w:name="_Toc509478546"/>
-      <w:r>
-        <w:lastRenderedPageBreak/>
+      <w:bookmarkStart w:id="16" w:name="_Toc511162387"/>
+      <w:r>
         <w:t xml:space="preserve">Part Four </w:t>
       </w:r>
       <w:r>
@@ -2838,7 +2900,7 @@
         </w:rPr>
         <w:t xml:space="preserve"> Marks)</w:t>
       </w:r>
-      <w:bookmarkEnd w:id="20"/>
+      <w:bookmarkEnd w:id="16"/>
     </w:p>
     <w:p>
       <w:r>
@@ -2892,6 +2954,7 @@
     </w:p>
     <w:p>
       <w:r>
+        <w:lastRenderedPageBreak/>
         <w:t>Inclusivity</w:t>
       </w:r>
     </w:p>
@@ -2920,7 +2983,7 @@
 </file>
 
 <file path=word/endnotes.xml><?xml version="1.0" encoding="utf-8"?>
-<w:endnotes xmlns:wpc="http://schemas.microsoft.com/office/word/2010/wordprocessingCanvas" xmlns:mo="http://schemas.microsoft.com/office/mac/office/2008/main" xmlns:mc="http://schemas.openxmlformats.org/markup-compatibility/2006" xmlns:mv="urn:schemas-microsoft-com:mac:vml" xmlns:o="urn:schemas-microsoft-com:office:office" xmlns:r="http://schemas.openxmlformats.org/officeDocument/2006/relationships" xmlns:m="http://schemas.openxmlformats.org/officeDocument/2006/math" xmlns:v="urn:schemas-microsoft-com:vml" xmlns:wp14="http://schemas.microsoft.com/office/word/2010/wordprocessingDrawing" xmlns:wp="http://schemas.openxmlformats.org/drawingml/2006/wordprocessingDrawing" xmlns:w10="urn:schemas-microsoft-com:office:word" xmlns:w="http://schemas.openxmlformats.org/wordprocessingml/2006/main" xmlns:w14="http://schemas.microsoft.com/office/word/2010/wordml" xmlns:w15="http://schemas.microsoft.com/office/word/2012/wordml" xmlns:wpg="http://schemas.microsoft.com/office/word/2010/wordprocessingGroup" xmlns:wpi="http://schemas.microsoft.com/office/word/2010/wordprocessingInk" xmlns:wne="http://schemas.microsoft.com/office/word/2006/wordml" xmlns:wps="http://schemas.microsoft.com/office/word/2010/wordprocessingShape" mc:Ignorable="w14 w15 wp14">
+<w:endnotes xmlns:wpc="http://schemas.microsoft.com/office/word/2010/wordprocessingCanvas" xmlns:cx="http://schemas.microsoft.com/office/drawing/2014/chartex" xmlns:cx1="http://schemas.microsoft.com/office/drawing/2015/9/8/chartex" xmlns:cx2="http://schemas.microsoft.com/office/drawing/2015/10/21/chartex" xmlns:cx3="http://schemas.microsoft.com/office/drawing/2016/5/9/chartex" xmlns:cx4="http://schemas.microsoft.com/office/drawing/2016/5/10/chartex" xmlns:cx5="http://schemas.microsoft.com/office/drawing/2016/5/11/chartex" xmlns:cx6="http://schemas.microsoft.com/office/drawing/2016/5/12/chartex" xmlns:cx7="http://schemas.microsoft.com/office/drawing/2016/5/13/chartex" xmlns:cx8="http://schemas.microsoft.com/office/drawing/2016/5/14/chartex" xmlns:mc="http://schemas.openxmlformats.org/markup-compatibility/2006" xmlns:aink="http://schemas.microsoft.com/office/drawing/2016/ink" xmlns:am3d="http://schemas.microsoft.com/office/drawing/2017/model3d" xmlns:o="urn:schemas-microsoft-com:office:office" xmlns:r="http://schemas.openxmlformats.org/officeDocument/2006/relationships" xmlns:m="http://schemas.openxmlformats.org/officeDocument/2006/math" xmlns:v="urn:schemas-microsoft-com:vml" xmlns:wp14="http://schemas.microsoft.com/office/word/2010/wordprocessingDrawing" xmlns:wp="http://schemas.openxmlformats.org/drawingml/2006/wordprocessingDrawing" xmlns:w10="urn:schemas-microsoft-com:office:word" xmlns:w="http://schemas.openxmlformats.org/wordprocessingml/2006/main" xmlns:w14="http://schemas.microsoft.com/office/word/2010/wordml" xmlns:w15="http://schemas.microsoft.com/office/word/2012/wordml" xmlns:w16cid="http://schemas.microsoft.com/office/word/2016/wordml/cid" xmlns:w16se="http://schemas.microsoft.com/office/word/2015/wordml/symex" xmlns:wpg="http://schemas.microsoft.com/office/word/2010/wordprocessingGroup" xmlns:wpi="http://schemas.microsoft.com/office/word/2010/wordprocessingInk" xmlns:wne="http://schemas.microsoft.com/office/word/2006/wordml" xmlns:wps="http://schemas.microsoft.com/office/word/2010/wordprocessingShape" mc:Ignorable="w14 w15 w16se w16cid wp14">
   <w:endnote w:type="separator" w:id="-1">
     <w:p>
       <w:pPr>
@@ -2945,7 +3008,7 @@
 </file>
 
 <file path=word/footer1.xml><?xml version="1.0" encoding="utf-8"?>
-<w:ftr xmlns:wpc="http://schemas.microsoft.com/office/word/2010/wordprocessingCanvas" xmlns:mo="http://schemas.microsoft.com/office/mac/office/2008/main" xmlns:mc="http://schemas.openxmlformats.org/markup-compatibility/2006" xmlns:mv="urn:schemas-microsoft-com:mac:vml" xmlns:o="urn:schemas-microsoft-com:office:office" xmlns:r="http://schemas.openxmlformats.org/officeDocument/2006/relationships" xmlns:m="http://schemas.openxmlformats.org/officeDocument/2006/math" xmlns:v="urn:schemas-microsoft-com:vml" xmlns:wp14="http://schemas.microsoft.com/office/word/2010/wordprocessingDrawing" xmlns:wp="http://schemas.openxmlformats.org/drawingml/2006/wordprocessingDrawing" xmlns:w10="urn:schemas-microsoft-com:office:word" xmlns:w="http://schemas.openxmlformats.org/wordprocessingml/2006/main" xmlns:w14="http://schemas.microsoft.com/office/word/2010/wordml" xmlns:w15="http://schemas.microsoft.com/office/word/2012/wordml" xmlns:wpg="http://schemas.microsoft.com/office/word/2010/wordprocessingGroup" xmlns:wpi="http://schemas.microsoft.com/office/word/2010/wordprocessingInk" xmlns:wne="http://schemas.microsoft.com/office/word/2006/wordml" xmlns:wps="http://schemas.microsoft.com/office/word/2010/wordprocessingShape" mc:Ignorable="w14 w15 wp14">
+<w:ftr xmlns:wpc="http://schemas.microsoft.com/office/word/2010/wordprocessingCanvas" xmlns:cx="http://schemas.microsoft.com/office/drawing/2014/chartex" xmlns:cx1="http://schemas.microsoft.com/office/drawing/2015/9/8/chartex" xmlns:cx2="http://schemas.microsoft.com/office/drawing/2015/10/21/chartex" xmlns:cx3="http://schemas.microsoft.com/office/drawing/2016/5/9/chartex" xmlns:cx4="http://schemas.microsoft.com/office/drawing/2016/5/10/chartex" xmlns:cx5="http://schemas.microsoft.com/office/drawing/2016/5/11/chartex" xmlns:cx6="http://schemas.microsoft.com/office/drawing/2016/5/12/chartex" xmlns:cx7="http://schemas.microsoft.com/office/drawing/2016/5/13/chartex" xmlns:cx8="http://schemas.microsoft.com/office/drawing/2016/5/14/chartex" xmlns:mc="http://schemas.openxmlformats.org/markup-compatibility/2006" xmlns:aink="http://schemas.microsoft.com/office/drawing/2016/ink" xmlns:am3d="http://schemas.microsoft.com/office/drawing/2017/model3d" xmlns:o="urn:schemas-microsoft-com:office:office" xmlns:r="http://schemas.openxmlformats.org/officeDocument/2006/relationships" xmlns:m="http://schemas.openxmlformats.org/officeDocument/2006/math" xmlns:v="urn:schemas-microsoft-com:vml" xmlns:wp14="http://schemas.microsoft.com/office/word/2010/wordprocessingDrawing" xmlns:wp="http://schemas.openxmlformats.org/drawingml/2006/wordprocessingDrawing" xmlns:w10="urn:schemas-microsoft-com:office:word" xmlns:w="http://schemas.openxmlformats.org/wordprocessingml/2006/main" xmlns:w14="http://schemas.microsoft.com/office/word/2010/wordml" xmlns:w15="http://schemas.microsoft.com/office/word/2012/wordml" xmlns:w16cid="http://schemas.microsoft.com/office/word/2016/wordml/cid" xmlns:w16se="http://schemas.microsoft.com/office/word/2015/wordml/symex" xmlns:wpg="http://schemas.microsoft.com/office/word/2010/wordprocessingGroup" xmlns:wpi="http://schemas.microsoft.com/office/word/2010/wordprocessingInk" xmlns:wne="http://schemas.microsoft.com/office/word/2006/wordml" xmlns:wps="http://schemas.microsoft.com/office/word/2010/wordprocessingShape" mc:Ignorable="w14 w15 w16se w16cid wp14">
   <w:p>
     <w:pPr>
       <w:pStyle w:val="Footer"/>
@@ -2982,7 +3045,7 @@
 </file>
 
 <file path=word/footer2.xml><?xml version="1.0" encoding="utf-8"?>
-<w:ftr xmlns:wpc="http://schemas.microsoft.com/office/word/2010/wordprocessingCanvas" xmlns:mo="http://schemas.microsoft.com/office/mac/office/2008/main" xmlns:mc="http://schemas.openxmlformats.org/markup-compatibility/2006" xmlns:mv="urn:schemas-microsoft-com:mac:vml" xmlns:o="urn:schemas-microsoft-com:office:office" xmlns:r="http://schemas.openxmlformats.org/officeDocument/2006/relationships" xmlns:m="http://schemas.openxmlformats.org/officeDocument/2006/math" xmlns:v="urn:schemas-microsoft-com:vml" xmlns:wp14="http://schemas.microsoft.com/office/word/2010/wordprocessingDrawing" xmlns:wp="http://schemas.openxmlformats.org/drawingml/2006/wordprocessingDrawing" xmlns:w10="urn:schemas-microsoft-com:office:word" xmlns:w="http://schemas.openxmlformats.org/wordprocessingml/2006/main" xmlns:w14="http://schemas.microsoft.com/office/word/2010/wordml" xmlns:w15="http://schemas.microsoft.com/office/word/2012/wordml" xmlns:wpg="http://schemas.microsoft.com/office/word/2010/wordprocessingGroup" xmlns:wpi="http://schemas.microsoft.com/office/word/2010/wordprocessingInk" xmlns:wne="http://schemas.microsoft.com/office/word/2006/wordml" xmlns:wps="http://schemas.microsoft.com/office/word/2010/wordprocessingShape" mc:Ignorable="w14 w15 wp14">
+<w:ftr xmlns:wpc="http://schemas.microsoft.com/office/word/2010/wordprocessingCanvas" xmlns:cx="http://schemas.microsoft.com/office/drawing/2014/chartex" xmlns:cx1="http://schemas.microsoft.com/office/drawing/2015/9/8/chartex" xmlns:cx2="http://schemas.microsoft.com/office/drawing/2015/10/21/chartex" xmlns:cx3="http://schemas.microsoft.com/office/drawing/2016/5/9/chartex" xmlns:cx4="http://schemas.microsoft.com/office/drawing/2016/5/10/chartex" xmlns:cx5="http://schemas.microsoft.com/office/drawing/2016/5/11/chartex" xmlns:cx6="http://schemas.microsoft.com/office/drawing/2016/5/12/chartex" xmlns:cx7="http://schemas.microsoft.com/office/drawing/2016/5/13/chartex" xmlns:cx8="http://schemas.microsoft.com/office/drawing/2016/5/14/chartex" xmlns:mc="http://schemas.openxmlformats.org/markup-compatibility/2006" xmlns:aink="http://schemas.microsoft.com/office/drawing/2016/ink" xmlns:am3d="http://schemas.microsoft.com/office/drawing/2017/model3d" xmlns:o="urn:schemas-microsoft-com:office:office" xmlns:r="http://schemas.openxmlformats.org/officeDocument/2006/relationships" xmlns:m="http://schemas.openxmlformats.org/officeDocument/2006/math" xmlns:v="urn:schemas-microsoft-com:vml" xmlns:wp14="http://schemas.microsoft.com/office/word/2010/wordprocessingDrawing" xmlns:wp="http://schemas.openxmlformats.org/drawingml/2006/wordprocessingDrawing" xmlns:w10="urn:schemas-microsoft-com:office:word" xmlns:w="http://schemas.openxmlformats.org/wordprocessingml/2006/main" xmlns:w14="http://schemas.microsoft.com/office/word/2010/wordml" xmlns:w15="http://schemas.microsoft.com/office/word/2012/wordml" xmlns:w16cid="http://schemas.microsoft.com/office/word/2016/wordml/cid" xmlns:w16se="http://schemas.microsoft.com/office/word/2015/wordml/symex" xmlns:wpg="http://schemas.microsoft.com/office/word/2010/wordprocessingGroup" xmlns:wpi="http://schemas.microsoft.com/office/word/2010/wordprocessingInk" xmlns:wne="http://schemas.microsoft.com/office/word/2006/wordml" xmlns:wps="http://schemas.microsoft.com/office/word/2010/wordprocessingShape" mc:Ignorable="w14 w15 w16se w16cid wp14">
   <w:p>
     <w:pPr>
       <w:pStyle w:val="Footer"/>
@@ -3037,7 +3100,7 @@
 </file>
 
 <file path=word/footer3.xml><?xml version="1.0" encoding="utf-8"?>
-<w:ftr xmlns:wpc="http://schemas.microsoft.com/office/word/2010/wordprocessingCanvas" xmlns:mo="http://schemas.microsoft.com/office/mac/office/2008/main" xmlns:mc="http://schemas.openxmlformats.org/markup-compatibility/2006" xmlns:mv="urn:schemas-microsoft-com:mac:vml" xmlns:o="urn:schemas-microsoft-com:office:office" xmlns:r="http://schemas.openxmlformats.org/officeDocument/2006/relationships" xmlns:m="http://schemas.openxmlformats.org/officeDocument/2006/math" xmlns:v="urn:schemas-microsoft-com:vml" xmlns:wp14="http://schemas.microsoft.com/office/word/2010/wordprocessingDrawing" xmlns:wp="http://schemas.openxmlformats.org/drawingml/2006/wordprocessingDrawing" xmlns:w10="urn:schemas-microsoft-com:office:word" xmlns:w="http://schemas.openxmlformats.org/wordprocessingml/2006/main" xmlns:w14="http://schemas.microsoft.com/office/word/2010/wordml" xmlns:w15="http://schemas.microsoft.com/office/word/2012/wordml" xmlns:wpg="http://schemas.microsoft.com/office/word/2010/wordprocessingGroup" xmlns:wpi="http://schemas.microsoft.com/office/word/2010/wordprocessingInk" xmlns:wne="http://schemas.microsoft.com/office/word/2006/wordml" xmlns:wps="http://schemas.microsoft.com/office/word/2010/wordprocessingShape" mc:Ignorable="w14 w15 wp14">
+<w:ftr xmlns:wpc="http://schemas.microsoft.com/office/word/2010/wordprocessingCanvas" xmlns:cx="http://schemas.microsoft.com/office/drawing/2014/chartex" xmlns:cx1="http://schemas.microsoft.com/office/drawing/2015/9/8/chartex" xmlns:cx2="http://schemas.microsoft.com/office/drawing/2015/10/21/chartex" xmlns:cx3="http://schemas.microsoft.com/office/drawing/2016/5/9/chartex" xmlns:cx4="http://schemas.microsoft.com/office/drawing/2016/5/10/chartex" xmlns:cx5="http://schemas.microsoft.com/office/drawing/2016/5/11/chartex" xmlns:cx6="http://schemas.microsoft.com/office/drawing/2016/5/12/chartex" xmlns:cx7="http://schemas.microsoft.com/office/drawing/2016/5/13/chartex" xmlns:cx8="http://schemas.microsoft.com/office/drawing/2016/5/14/chartex" xmlns:mc="http://schemas.openxmlformats.org/markup-compatibility/2006" xmlns:aink="http://schemas.microsoft.com/office/drawing/2016/ink" xmlns:am3d="http://schemas.microsoft.com/office/drawing/2017/model3d" xmlns:o="urn:schemas-microsoft-com:office:office" xmlns:r="http://schemas.openxmlformats.org/officeDocument/2006/relationships" xmlns:m="http://schemas.openxmlformats.org/officeDocument/2006/math" xmlns:v="urn:schemas-microsoft-com:vml" xmlns:wp14="http://schemas.microsoft.com/office/word/2010/wordprocessingDrawing" xmlns:wp="http://schemas.openxmlformats.org/drawingml/2006/wordprocessingDrawing" xmlns:w10="urn:schemas-microsoft-com:office:word" xmlns:w="http://schemas.openxmlformats.org/wordprocessingml/2006/main" xmlns:w14="http://schemas.microsoft.com/office/word/2010/wordml" xmlns:w15="http://schemas.microsoft.com/office/word/2012/wordml" xmlns:w16cid="http://schemas.microsoft.com/office/word/2016/wordml/cid" xmlns:w16se="http://schemas.microsoft.com/office/word/2015/wordml/symex" xmlns:wpg="http://schemas.microsoft.com/office/word/2010/wordprocessingGroup" xmlns:wpi="http://schemas.microsoft.com/office/word/2010/wordprocessingInk" xmlns:wne="http://schemas.microsoft.com/office/word/2006/wordml" xmlns:wps="http://schemas.microsoft.com/office/word/2010/wordprocessingShape" mc:Ignorable="w14 w15 w16se w16cid wp14">
   <w:p>
     <w:pPr>
       <w:pStyle w:val="Footer"/>
@@ -3087,7 +3150,7 @@
 </file>
 
 <file path=word/footnotes.xml><?xml version="1.0" encoding="utf-8"?>
-<w:footnotes xmlns:wpc="http://schemas.microsoft.com/office/word/2010/wordprocessingCanvas" xmlns:mo="http://schemas.microsoft.com/office/mac/office/2008/main" xmlns:mc="http://schemas.openxmlformats.org/markup-compatibility/2006" xmlns:mv="urn:schemas-microsoft-com:mac:vml" xmlns:o="urn:schemas-microsoft-com:office:office" xmlns:r="http://schemas.openxmlformats.org/officeDocument/2006/relationships" xmlns:m="http://schemas.openxmlformats.org/officeDocument/2006/math" xmlns:v="urn:schemas-microsoft-com:vml" xmlns:wp14="http://schemas.microsoft.com/office/word/2010/wordprocessingDrawing" xmlns:wp="http://schemas.openxmlformats.org/drawingml/2006/wordprocessingDrawing" xmlns:w10="urn:schemas-microsoft-com:office:word" xmlns:w="http://schemas.openxmlformats.org/wordprocessingml/2006/main" xmlns:w14="http://schemas.microsoft.com/office/word/2010/wordml" xmlns:w15="http://schemas.microsoft.com/office/word/2012/wordml" xmlns:wpg="http://schemas.microsoft.com/office/word/2010/wordprocessingGroup" xmlns:wpi="http://schemas.microsoft.com/office/word/2010/wordprocessingInk" xmlns:wne="http://schemas.microsoft.com/office/word/2006/wordml" xmlns:wps="http://schemas.microsoft.com/office/word/2010/wordprocessingShape" mc:Ignorable="w14 w15 wp14">
+<w:footnotes xmlns:wpc="http://schemas.microsoft.com/office/word/2010/wordprocessingCanvas" xmlns:cx="http://schemas.microsoft.com/office/drawing/2014/chartex" xmlns:cx1="http://schemas.microsoft.com/office/drawing/2015/9/8/chartex" xmlns:cx2="http://schemas.microsoft.com/office/drawing/2015/10/21/chartex" xmlns:cx3="http://schemas.microsoft.com/office/drawing/2016/5/9/chartex" xmlns:cx4="http://schemas.microsoft.com/office/drawing/2016/5/10/chartex" xmlns:cx5="http://schemas.microsoft.com/office/drawing/2016/5/11/chartex" xmlns:cx6="http://schemas.microsoft.com/office/drawing/2016/5/12/chartex" xmlns:cx7="http://schemas.microsoft.com/office/drawing/2016/5/13/chartex" xmlns:cx8="http://schemas.microsoft.com/office/drawing/2016/5/14/chartex" xmlns:mc="http://schemas.openxmlformats.org/markup-compatibility/2006" xmlns:aink="http://schemas.microsoft.com/office/drawing/2016/ink" xmlns:am3d="http://schemas.microsoft.com/office/drawing/2017/model3d" xmlns:o="urn:schemas-microsoft-com:office:office" xmlns:r="http://schemas.openxmlformats.org/officeDocument/2006/relationships" xmlns:m="http://schemas.openxmlformats.org/officeDocument/2006/math" xmlns:v="urn:schemas-microsoft-com:vml" xmlns:wp14="http://schemas.microsoft.com/office/word/2010/wordprocessingDrawing" xmlns:wp="http://schemas.openxmlformats.org/drawingml/2006/wordprocessingDrawing" xmlns:w10="urn:schemas-microsoft-com:office:word" xmlns:w="http://schemas.openxmlformats.org/wordprocessingml/2006/main" xmlns:w14="http://schemas.microsoft.com/office/word/2010/wordml" xmlns:w15="http://schemas.microsoft.com/office/word/2012/wordml" xmlns:w16cid="http://schemas.microsoft.com/office/word/2016/wordml/cid" xmlns:w16se="http://schemas.microsoft.com/office/word/2015/wordml/symex" xmlns:wpg="http://schemas.microsoft.com/office/word/2010/wordprocessingGroup" xmlns:wpi="http://schemas.microsoft.com/office/word/2010/wordprocessingInk" xmlns:wne="http://schemas.microsoft.com/office/word/2006/wordml" xmlns:wps="http://schemas.microsoft.com/office/word/2010/wordprocessingShape" mc:Ignorable="w14 w15 w16se w16cid wp14">
   <w:footnote w:type="separator" w:id="-1">
     <w:p>
       <w:pPr>
@@ -3112,8 +3175,8 @@
 </file>
 
 <file path=word/numbering.xml><?xml version="1.0" encoding="utf-8"?>
-<w:numbering xmlns:wpc="http://schemas.microsoft.com/office/word/2010/wordprocessingCanvas" xmlns:mo="http://schemas.microsoft.com/office/mac/office/2008/main" xmlns:mc="http://schemas.openxmlformats.org/markup-compatibility/2006" xmlns:mv="urn:schemas-microsoft-com:mac:vml" xmlns:o="urn:schemas-microsoft-com:office:office" xmlns:r="http://schemas.openxmlformats.org/officeDocument/2006/relationships" xmlns:m="http://schemas.openxmlformats.org/officeDocument/2006/math" xmlns:v="urn:schemas-microsoft-com:vml" xmlns:wp14="http://schemas.microsoft.com/office/word/2010/wordprocessingDrawing" xmlns:wp="http://schemas.openxmlformats.org/drawingml/2006/wordprocessingDrawing" xmlns:w10="urn:schemas-microsoft-com:office:word" xmlns:w="http://schemas.openxmlformats.org/wordprocessingml/2006/main" xmlns:w14="http://schemas.microsoft.com/office/word/2010/wordml" xmlns:w15="http://schemas.microsoft.com/office/word/2012/wordml" xmlns:wpg="http://schemas.microsoft.com/office/word/2010/wordprocessingGroup" xmlns:wpi="http://schemas.microsoft.com/office/word/2010/wordprocessingInk" xmlns:wne="http://schemas.microsoft.com/office/word/2006/wordml" xmlns:wps="http://schemas.microsoft.com/office/word/2010/wordprocessingShape" mc:Ignorable="w14 w15 wp14">
-  <w:abstractNum w:abstractNumId="0">
+<w:numbering xmlns:wpc="http://schemas.microsoft.com/office/word/2010/wordprocessingCanvas" xmlns:cx="http://schemas.microsoft.com/office/drawing/2014/chartex" xmlns:cx1="http://schemas.microsoft.com/office/drawing/2015/9/8/chartex" xmlns:cx2="http://schemas.microsoft.com/office/drawing/2015/10/21/chartex" xmlns:cx3="http://schemas.microsoft.com/office/drawing/2016/5/9/chartex" xmlns:cx4="http://schemas.microsoft.com/office/drawing/2016/5/10/chartex" xmlns:cx5="http://schemas.microsoft.com/office/drawing/2016/5/11/chartex" xmlns:cx6="http://schemas.microsoft.com/office/drawing/2016/5/12/chartex" xmlns:cx7="http://schemas.microsoft.com/office/drawing/2016/5/13/chartex" xmlns:cx8="http://schemas.microsoft.com/office/drawing/2016/5/14/chartex" xmlns:mc="http://schemas.openxmlformats.org/markup-compatibility/2006" xmlns:aink="http://schemas.microsoft.com/office/drawing/2016/ink" xmlns:am3d="http://schemas.microsoft.com/office/drawing/2017/model3d" xmlns:o="urn:schemas-microsoft-com:office:office" xmlns:r="http://schemas.openxmlformats.org/officeDocument/2006/relationships" xmlns:m="http://schemas.openxmlformats.org/officeDocument/2006/math" xmlns:v="urn:schemas-microsoft-com:vml" xmlns:wp14="http://schemas.microsoft.com/office/word/2010/wordprocessingDrawing" xmlns:wp="http://schemas.openxmlformats.org/drawingml/2006/wordprocessingDrawing" xmlns:w10="urn:schemas-microsoft-com:office:word" xmlns:w="http://schemas.openxmlformats.org/wordprocessingml/2006/main" xmlns:w14="http://schemas.microsoft.com/office/word/2010/wordml" xmlns:w15="http://schemas.microsoft.com/office/word/2012/wordml" xmlns:w16cid="http://schemas.microsoft.com/office/word/2016/wordml/cid" xmlns:w16se="http://schemas.microsoft.com/office/word/2015/wordml/symex" xmlns:wpg="http://schemas.microsoft.com/office/word/2010/wordprocessingGroup" xmlns:wpi="http://schemas.microsoft.com/office/word/2010/wordprocessingInk" xmlns:wne="http://schemas.microsoft.com/office/word/2006/wordml" xmlns:wps="http://schemas.microsoft.com/office/word/2010/wordprocessingShape" mc:Ignorable="w14 w15 w16se w16cid wp14">
+  <w:abstractNum w:abstractNumId="0" w15:restartNumberingAfterBreak="0">
     <w:nsid w:val="12A33944"/>
     <w:multiLevelType w:val="hybridMultilevel"/>
     <w:tmpl w:val="421C7B00"/>
@@ -3226,7 +3289,7 @@
       </w:rPr>
     </w:lvl>
   </w:abstractNum>
-  <w:abstractNum w:abstractNumId="1">
+  <w:abstractNum w:abstractNumId="1" w15:restartNumberingAfterBreak="0">
     <w:nsid w:val="199A6718"/>
     <w:multiLevelType w:val="hybridMultilevel"/>
     <w:tmpl w:val="B90808CA"/>
@@ -3339,7 +3402,7 @@
       </w:rPr>
     </w:lvl>
   </w:abstractNum>
-  <w:abstractNum w:abstractNumId="2">
+  <w:abstractNum w:abstractNumId="2" w15:restartNumberingAfterBreak="0">
     <w:nsid w:val="210F07C1"/>
     <w:multiLevelType w:val="hybridMultilevel"/>
     <w:tmpl w:val="6CE4F406"/>
@@ -3452,7 +3515,7 @@
       </w:rPr>
     </w:lvl>
   </w:abstractNum>
-  <w:abstractNum w:abstractNumId="3">
+  <w:abstractNum w:abstractNumId="3" w15:restartNumberingAfterBreak="0">
     <w:nsid w:val="240102C2"/>
     <w:multiLevelType w:val="hybridMultilevel"/>
     <w:tmpl w:val="11CACF72"/>
@@ -3565,7 +3628,7 @@
       </w:rPr>
     </w:lvl>
   </w:abstractNum>
-  <w:abstractNum w:abstractNumId="4">
+  <w:abstractNum w:abstractNumId="4" w15:restartNumberingAfterBreak="0">
     <w:nsid w:val="24352B80"/>
     <w:multiLevelType w:val="hybridMultilevel"/>
     <w:tmpl w:val="08A2A140"/>
@@ -3678,7 +3741,7 @@
       </w:rPr>
     </w:lvl>
   </w:abstractNum>
-  <w:abstractNum w:abstractNumId="5">
+  <w:abstractNum w:abstractNumId="5" w15:restartNumberingAfterBreak="0">
     <w:nsid w:val="30F9765B"/>
     <w:multiLevelType w:val="hybridMultilevel"/>
     <w:tmpl w:val="9496CC5C"/>
@@ -3791,7 +3854,7 @@
       </w:rPr>
     </w:lvl>
   </w:abstractNum>
-  <w:abstractNum w:abstractNumId="6">
+  <w:abstractNum w:abstractNumId="6" w15:restartNumberingAfterBreak="0">
     <w:nsid w:val="32C60454"/>
     <w:multiLevelType w:val="hybridMultilevel"/>
     <w:tmpl w:val="138064BC"/>
@@ -3904,7 +3967,120 @@
       </w:rPr>
     </w:lvl>
   </w:abstractNum>
-  <w:abstractNum w:abstractNumId="7">
+  <w:abstractNum w:abstractNumId="7" w15:restartNumberingAfterBreak="0">
+    <w:nsid w:val="40217851"/>
+    <w:multiLevelType w:val="hybridMultilevel"/>
+    <w:tmpl w:val="1CD2FDA4"/>
+    <w:lvl w:ilvl="0" w:tplc="D8F4B4A8">
+      <w:start w:val="1"/>
+      <w:numFmt w:val="bullet"/>
+      <w:lvlText w:val="˗"/>
+      <w:lvlJc w:val="left"/>
+      <w:pPr>
+        <w:ind w:left="720" w:hanging="360"/>
+      </w:pPr>
+      <w:rPr>
+        <w:rFonts w:ascii="Times New Roman" w:hAnsi="Times New Roman" w:cs="Times New Roman" w:hint="default"/>
+      </w:rPr>
+    </w:lvl>
+    <w:lvl w:ilvl="1" w:tplc="0C090003" w:tentative="1">
+      <w:start w:val="1"/>
+      <w:numFmt w:val="bullet"/>
+      <w:lvlText w:val="o"/>
+      <w:lvlJc w:val="left"/>
+      <w:pPr>
+        <w:ind w:left="1440" w:hanging="360"/>
+      </w:pPr>
+      <w:rPr>
+        <w:rFonts w:ascii="Courier New" w:hAnsi="Courier New" w:cs="Courier New" w:hint="default"/>
+      </w:rPr>
+    </w:lvl>
+    <w:lvl w:ilvl="2" w:tplc="0C090005" w:tentative="1">
+      <w:start w:val="1"/>
+      <w:numFmt w:val="bullet"/>
+      <w:lvlText w:val=""/>
+      <w:lvlJc w:val="left"/>
+      <w:pPr>
+        <w:ind w:left="2160" w:hanging="360"/>
+      </w:pPr>
+      <w:rPr>
+        <w:rFonts w:ascii="Wingdings" w:hAnsi="Wingdings" w:hint="default"/>
+      </w:rPr>
+    </w:lvl>
+    <w:lvl w:ilvl="3" w:tplc="0C090001" w:tentative="1">
+      <w:start w:val="1"/>
+      <w:numFmt w:val="bullet"/>
+      <w:lvlText w:val=""/>
+      <w:lvlJc w:val="left"/>
+      <w:pPr>
+        <w:ind w:left="2880" w:hanging="360"/>
+      </w:pPr>
+      <w:rPr>
+        <w:rFonts w:ascii="Symbol" w:hAnsi="Symbol" w:hint="default"/>
+      </w:rPr>
+    </w:lvl>
+    <w:lvl w:ilvl="4" w:tplc="0C090003" w:tentative="1">
+      <w:start w:val="1"/>
+      <w:numFmt w:val="bullet"/>
+      <w:lvlText w:val="o"/>
+      <w:lvlJc w:val="left"/>
+      <w:pPr>
+        <w:ind w:left="3600" w:hanging="360"/>
+      </w:pPr>
+      <w:rPr>
+        <w:rFonts w:ascii="Courier New" w:hAnsi="Courier New" w:cs="Courier New" w:hint="default"/>
+      </w:rPr>
+    </w:lvl>
+    <w:lvl w:ilvl="5" w:tplc="0C090005" w:tentative="1">
+      <w:start w:val="1"/>
+      <w:numFmt w:val="bullet"/>
+      <w:lvlText w:val=""/>
+      <w:lvlJc w:val="left"/>
+      <w:pPr>
+        <w:ind w:left="4320" w:hanging="360"/>
+      </w:pPr>
+      <w:rPr>
+        <w:rFonts w:ascii="Wingdings" w:hAnsi="Wingdings" w:hint="default"/>
+      </w:rPr>
+    </w:lvl>
+    <w:lvl w:ilvl="6" w:tplc="0C090001" w:tentative="1">
+      <w:start w:val="1"/>
+      <w:numFmt w:val="bullet"/>
+      <w:lvlText w:val=""/>
+      <w:lvlJc w:val="left"/>
+      <w:pPr>
+        <w:ind w:left="5040" w:hanging="360"/>
+      </w:pPr>
+      <w:rPr>
+        <w:rFonts w:ascii="Symbol" w:hAnsi="Symbol" w:hint="default"/>
+      </w:rPr>
+    </w:lvl>
+    <w:lvl w:ilvl="7" w:tplc="0C090003" w:tentative="1">
+      <w:start w:val="1"/>
+      <w:numFmt w:val="bullet"/>
+      <w:lvlText w:val="o"/>
+      <w:lvlJc w:val="left"/>
+      <w:pPr>
+        <w:ind w:left="5760" w:hanging="360"/>
+      </w:pPr>
+      <w:rPr>
+        <w:rFonts w:ascii="Courier New" w:hAnsi="Courier New" w:cs="Courier New" w:hint="default"/>
+      </w:rPr>
+    </w:lvl>
+    <w:lvl w:ilvl="8" w:tplc="0C090005" w:tentative="1">
+      <w:start w:val="1"/>
+      <w:numFmt w:val="bullet"/>
+      <w:lvlText w:val=""/>
+      <w:lvlJc w:val="left"/>
+      <w:pPr>
+        <w:ind w:left="6480" w:hanging="360"/>
+      </w:pPr>
+      <w:rPr>
+        <w:rFonts w:ascii="Wingdings" w:hAnsi="Wingdings" w:hint="default"/>
+      </w:rPr>
+    </w:lvl>
+  </w:abstractNum>
+  <w:abstractNum w:abstractNumId="8" w15:restartNumberingAfterBreak="0">
     <w:nsid w:val="41FD4481"/>
     <w:multiLevelType w:val="hybridMultilevel"/>
     <w:tmpl w:val="8348E7B6"/>
@@ -4017,7 +4193,7 @@
       </w:rPr>
     </w:lvl>
   </w:abstractNum>
-  <w:abstractNum w:abstractNumId="8">
+  <w:abstractNum w:abstractNumId="9" w15:restartNumberingAfterBreak="0">
     <w:nsid w:val="4A403093"/>
     <w:multiLevelType w:val="hybridMultilevel"/>
     <w:tmpl w:val="5AF609F4"/>
@@ -4130,7 +4306,7 @@
       </w:rPr>
     </w:lvl>
   </w:abstractNum>
-  <w:abstractNum w:abstractNumId="9">
+  <w:abstractNum w:abstractNumId="10" w15:restartNumberingAfterBreak="0">
     <w:nsid w:val="4A456A8A"/>
     <w:multiLevelType w:val="hybridMultilevel"/>
     <w:tmpl w:val="E1E4A9FC"/>
@@ -4243,7 +4419,7 @@
       </w:rPr>
     </w:lvl>
   </w:abstractNum>
-  <w:abstractNum w:abstractNumId="10">
+  <w:abstractNum w:abstractNumId="11" w15:restartNumberingAfterBreak="0">
     <w:nsid w:val="4E8058CC"/>
     <w:multiLevelType w:val="hybridMultilevel"/>
     <w:tmpl w:val="C61C98C4"/>
@@ -4356,7 +4532,120 @@
       </w:rPr>
     </w:lvl>
   </w:abstractNum>
-  <w:abstractNum w:abstractNumId="11">
+  <w:abstractNum w:abstractNumId="12" w15:restartNumberingAfterBreak="0">
+    <w:nsid w:val="506205E7"/>
+    <w:multiLevelType w:val="hybridMultilevel"/>
+    <w:tmpl w:val="4FD64B06"/>
+    <w:lvl w:ilvl="0" w:tplc="0C090001">
+      <w:start w:val="1"/>
+      <w:numFmt w:val="bullet"/>
+      <w:lvlText w:val=""/>
+      <w:lvlJc w:val="left"/>
+      <w:pPr>
+        <w:ind w:left="720" w:hanging="360"/>
+      </w:pPr>
+      <w:rPr>
+        <w:rFonts w:ascii="Symbol" w:hAnsi="Symbol" w:hint="default"/>
+      </w:rPr>
+    </w:lvl>
+    <w:lvl w:ilvl="1" w:tplc="0C090003" w:tentative="1">
+      <w:start w:val="1"/>
+      <w:numFmt w:val="bullet"/>
+      <w:lvlText w:val="o"/>
+      <w:lvlJc w:val="left"/>
+      <w:pPr>
+        <w:ind w:left="1440" w:hanging="360"/>
+      </w:pPr>
+      <w:rPr>
+        <w:rFonts w:ascii="Courier New" w:hAnsi="Courier New" w:cs="Courier New" w:hint="default"/>
+      </w:rPr>
+    </w:lvl>
+    <w:lvl w:ilvl="2" w:tplc="0C090005" w:tentative="1">
+      <w:start w:val="1"/>
+      <w:numFmt w:val="bullet"/>
+      <w:lvlText w:val=""/>
+      <w:lvlJc w:val="left"/>
+      <w:pPr>
+        <w:ind w:left="2160" w:hanging="360"/>
+      </w:pPr>
+      <w:rPr>
+        <w:rFonts w:ascii="Wingdings" w:hAnsi="Wingdings" w:hint="default"/>
+      </w:rPr>
+    </w:lvl>
+    <w:lvl w:ilvl="3" w:tplc="0C090001" w:tentative="1">
+      <w:start w:val="1"/>
+      <w:numFmt w:val="bullet"/>
+      <w:lvlText w:val=""/>
+      <w:lvlJc w:val="left"/>
+      <w:pPr>
+        <w:ind w:left="2880" w:hanging="360"/>
+      </w:pPr>
+      <w:rPr>
+        <w:rFonts w:ascii="Symbol" w:hAnsi="Symbol" w:hint="default"/>
+      </w:rPr>
+    </w:lvl>
+    <w:lvl w:ilvl="4" w:tplc="0C090003" w:tentative="1">
+      <w:start w:val="1"/>
+      <w:numFmt w:val="bullet"/>
+      <w:lvlText w:val="o"/>
+      <w:lvlJc w:val="left"/>
+      <w:pPr>
+        <w:ind w:left="3600" w:hanging="360"/>
+      </w:pPr>
+      <w:rPr>
+        <w:rFonts w:ascii="Courier New" w:hAnsi="Courier New" w:cs="Courier New" w:hint="default"/>
+      </w:rPr>
+    </w:lvl>
+    <w:lvl w:ilvl="5" w:tplc="0C090005" w:tentative="1">
+      <w:start w:val="1"/>
+      <w:numFmt w:val="bullet"/>
+      <w:lvlText w:val=""/>
+      <w:lvlJc w:val="left"/>
+      <w:pPr>
+        <w:ind w:left="4320" w:hanging="360"/>
+      </w:pPr>
+      <w:rPr>
+        <w:rFonts w:ascii="Wingdings" w:hAnsi="Wingdings" w:hint="default"/>
+      </w:rPr>
+    </w:lvl>
+    <w:lvl w:ilvl="6" w:tplc="0C090001" w:tentative="1">
+      <w:start w:val="1"/>
+      <w:numFmt w:val="bullet"/>
+      <w:lvlText w:val=""/>
+      <w:lvlJc w:val="left"/>
+      <w:pPr>
+        <w:ind w:left="5040" w:hanging="360"/>
+      </w:pPr>
+      <w:rPr>
+        <w:rFonts w:ascii="Symbol" w:hAnsi="Symbol" w:hint="default"/>
+      </w:rPr>
+    </w:lvl>
+    <w:lvl w:ilvl="7" w:tplc="0C090003" w:tentative="1">
+      <w:start w:val="1"/>
+      <w:numFmt w:val="bullet"/>
+      <w:lvlText w:val="o"/>
+      <w:lvlJc w:val="left"/>
+      <w:pPr>
+        <w:ind w:left="5760" w:hanging="360"/>
+      </w:pPr>
+      <w:rPr>
+        <w:rFonts w:ascii="Courier New" w:hAnsi="Courier New" w:cs="Courier New" w:hint="default"/>
+      </w:rPr>
+    </w:lvl>
+    <w:lvl w:ilvl="8" w:tplc="0C090005" w:tentative="1">
+      <w:start w:val="1"/>
+      <w:numFmt w:val="bullet"/>
+      <w:lvlText w:val=""/>
+      <w:lvlJc w:val="left"/>
+      <w:pPr>
+        <w:ind w:left="6480" w:hanging="360"/>
+      </w:pPr>
+      <w:rPr>
+        <w:rFonts w:ascii="Wingdings" w:hAnsi="Wingdings" w:hint="default"/>
+      </w:rPr>
+    </w:lvl>
+  </w:abstractNum>
+  <w:abstractNum w:abstractNumId="13" w15:restartNumberingAfterBreak="0">
     <w:nsid w:val="50E400D9"/>
     <w:multiLevelType w:val="hybridMultilevel"/>
     <w:tmpl w:val="43FA4C62"/>
@@ -4469,7 +4758,7 @@
       </w:rPr>
     </w:lvl>
   </w:abstractNum>
-  <w:abstractNum w:abstractNumId="12">
+  <w:abstractNum w:abstractNumId="14" w15:restartNumberingAfterBreak="0">
     <w:nsid w:val="52C6365F"/>
     <w:multiLevelType w:val="hybridMultilevel"/>
     <w:tmpl w:val="F97255AA"/>
@@ -4582,7 +4871,120 @@
       </w:rPr>
     </w:lvl>
   </w:abstractNum>
-  <w:abstractNum w:abstractNumId="13">
+  <w:abstractNum w:abstractNumId="15" w15:restartNumberingAfterBreak="0">
+    <w:nsid w:val="57F63578"/>
+    <w:multiLevelType w:val="hybridMultilevel"/>
+    <w:tmpl w:val="F7484A7E"/>
+    <w:lvl w:ilvl="0" w:tplc="D8F4B4A8">
+      <w:start w:val="1"/>
+      <w:numFmt w:val="bullet"/>
+      <w:lvlText w:val="˗"/>
+      <w:lvlJc w:val="left"/>
+      <w:pPr>
+        <w:ind w:left="720" w:hanging="360"/>
+      </w:pPr>
+      <w:rPr>
+        <w:rFonts w:ascii="Times New Roman" w:hAnsi="Times New Roman" w:cs="Times New Roman" w:hint="default"/>
+      </w:rPr>
+    </w:lvl>
+    <w:lvl w:ilvl="1" w:tplc="0C090003" w:tentative="1">
+      <w:start w:val="1"/>
+      <w:numFmt w:val="bullet"/>
+      <w:lvlText w:val="o"/>
+      <w:lvlJc w:val="left"/>
+      <w:pPr>
+        <w:ind w:left="1440" w:hanging="360"/>
+      </w:pPr>
+      <w:rPr>
+        <w:rFonts w:ascii="Courier New" w:hAnsi="Courier New" w:cs="Courier New" w:hint="default"/>
+      </w:rPr>
+    </w:lvl>
+    <w:lvl w:ilvl="2" w:tplc="0C090005" w:tentative="1">
+      <w:start w:val="1"/>
+      <w:numFmt w:val="bullet"/>
+      <w:lvlText w:val=""/>
+      <w:lvlJc w:val="left"/>
+      <w:pPr>
+        <w:ind w:left="2160" w:hanging="360"/>
+      </w:pPr>
+      <w:rPr>
+        <w:rFonts w:ascii="Wingdings" w:hAnsi="Wingdings" w:hint="default"/>
+      </w:rPr>
+    </w:lvl>
+    <w:lvl w:ilvl="3" w:tplc="0C090001" w:tentative="1">
+      <w:start w:val="1"/>
+      <w:numFmt w:val="bullet"/>
+      <w:lvlText w:val=""/>
+      <w:lvlJc w:val="left"/>
+      <w:pPr>
+        <w:ind w:left="2880" w:hanging="360"/>
+      </w:pPr>
+      <w:rPr>
+        <w:rFonts w:ascii="Symbol" w:hAnsi="Symbol" w:hint="default"/>
+      </w:rPr>
+    </w:lvl>
+    <w:lvl w:ilvl="4" w:tplc="0C090003" w:tentative="1">
+      <w:start w:val="1"/>
+      <w:numFmt w:val="bullet"/>
+      <w:lvlText w:val="o"/>
+      <w:lvlJc w:val="left"/>
+      <w:pPr>
+        <w:ind w:left="3600" w:hanging="360"/>
+      </w:pPr>
+      <w:rPr>
+        <w:rFonts w:ascii="Courier New" w:hAnsi="Courier New" w:cs="Courier New" w:hint="default"/>
+      </w:rPr>
+    </w:lvl>
+    <w:lvl w:ilvl="5" w:tplc="0C090005" w:tentative="1">
+      <w:start w:val="1"/>
+      <w:numFmt w:val="bullet"/>
+      <w:lvlText w:val=""/>
+      <w:lvlJc w:val="left"/>
+      <w:pPr>
+        <w:ind w:left="4320" w:hanging="360"/>
+      </w:pPr>
+      <w:rPr>
+        <w:rFonts w:ascii="Wingdings" w:hAnsi="Wingdings" w:hint="default"/>
+      </w:rPr>
+    </w:lvl>
+    <w:lvl w:ilvl="6" w:tplc="0C090001" w:tentative="1">
+      <w:start w:val="1"/>
+      <w:numFmt w:val="bullet"/>
+      <w:lvlText w:val=""/>
+      <w:lvlJc w:val="left"/>
+      <w:pPr>
+        <w:ind w:left="5040" w:hanging="360"/>
+      </w:pPr>
+      <w:rPr>
+        <w:rFonts w:ascii="Symbol" w:hAnsi="Symbol" w:hint="default"/>
+      </w:rPr>
+    </w:lvl>
+    <w:lvl w:ilvl="7" w:tplc="0C090003" w:tentative="1">
+      <w:start w:val="1"/>
+      <w:numFmt w:val="bullet"/>
+      <w:lvlText w:val="o"/>
+      <w:lvlJc w:val="left"/>
+      <w:pPr>
+        <w:ind w:left="5760" w:hanging="360"/>
+      </w:pPr>
+      <w:rPr>
+        <w:rFonts w:ascii="Courier New" w:hAnsi="Courier New" w:cs="Courier New" w:hint="default"/>
+      </w:rPr>
+    </w:lvl>
+    <w:lvl w:ilvl="8" w:tplc="0C090005" w:tentative="1">
+      <w:start w:val="1"/>
+      <w:numFmt w:val="bullet"/>
+      <w:lvlText w:val=""/>
+      <w:lvlJc w:val="left"/>
+      <w:pPr>
+        <w:ind w:left="6480" w:hanging="360"/>
+      </w:pPr>
+      <w:rPr>
+        <w:rFonts w:ascii="Wingdings" w:hAnsi="Wingdings" w:hint="default"/>
+      </w:rPr>
+    </w:lvl>
+  </w:abstractNum>
+  <w:abstractNum w:abstractNumId="16" w15:restartNumberingAfterBreak="0">
     <w:nsid w:val="68AE296B"/>
     <w:multiLevelType w:val="hybridMultilevel"/>
     <w:tmpl w:val="50BA7742"/>
@@ -4695,7 +5097,7 @@
       </w:rPr>
     </w:lvl>
   </w:abstractNum>
-  <w:abstractNum w:abstractNumId="14">
+  <w:abstractNum w:abstractNumId="17" w15:restartNumberingAfterBreak="0">
     <w:nsid w:val="6DC732A5"/>
     <w:multiLevelType w:val="hybridMultilevel"/>
     <w:tmpl w:val="251E3210"/>
@@ -4808,7 +5210,7 @@
       </w:rPr>
     </w:lvl>
   </w:abstractNum>
-  <w:abstractNum w:abstractNumId="15">
+  <w:abstractNum w:abstractNumId="18" w15:restartNumberingAfterBreak="0">
     <w:nsid w:val="7D2C47FF"/>
     <w:multiLevelType w:val="hybridMultilevel"/>
     <w:tmpl w:val="8F9CDC00"/>
@@ -4921,7 +5323,7 @@
       </w:rPr>
     </w:lvl>
   </w:abstractNum>
-  <w:abstractNum w:abstractNumId="16">
+  <w:abstractNum w:abstractNumId="19" w15:restartNumberingAfterBreak="0">
     <w:nsid w:val="7EE74408"/>
     <w:multiLevelType w:val="hybridMultilevel"/>
     <w:tmpl w:val="64267396"/>
@@ -5035,22 +5437,22 @@
     </w:lvl>
   </w:abstractNum>
   <w:num w:numId="1">
-    <w:abstractNumId w:val="12"/>
+    <w:abstractNumId w:val="14"/>
   </w:num>
   <w:num w:numId="2">
-    <w:abstractNumId w:val="8"/>
+    <w:abstractNumId w:val="9"/>
   </w:num>
   <w:num w:numId="3">
     <w:abstractNumId w:val="3"/>
   </w:num>
   <w:num w:numId="4">
-    <w:abstractNumId w:val="16"/>
+    <w:abstractNumId w:val="19"/>
   </w:num>
   <w:num w:numId="5">
-    <w:abstractNumId w:val="11"/>
+    <w:abstractNumId w:val="13"/>
   </w:num>
   <w:num w:numId="6">
-    <w:abstractNumId w:val="14"/>
+    <w:abstractNumId w:val="17"/>
   </w:num>
   <w:num w:numId="7">
     <w:abstractNumId w:val="2"/>
@@ -5059,7 +5461,7 @@
     <w:abstractNumId w:val="0"/>
   </w:num>
   <w:num w:numId="9">
-    <w:abstractNumId w:val="13"/>
+    <w:abstractNumId w:val="16"/>
   </w:num>
   <w:num w:numId="10">
     <w:abstractNumId w:val="6"/>
@@ -5068,28 +5470,37 @@
     <w:abstractNumId w:val="1"/>
   </w:num>
   <w:num w:numId="12">
-    <w:abstractNumId w:val="7"/>
+    <w:abstractNumId w:val="8"/>
   </w:num>
   <w:num w:numId="13">
-    <w:abstractNumId w:val="10"/>
+    <w:abstractNumId w:val="11"/>
   </w:num>
   <w:num w:numId="14">
-    <w:abstractNumId w:val="9"/>
+    <w:abstractNumId w:val="10"/>
   </w:num>
   <w:num w:numId="15">
     <w:abstractNumId w:val="4"/>
   </w:num>
   <w:num w:numId="16">
-    <w:abstractNumId w:val="15"/>
+    <w:abstractNumId w:val="18"/>
   </w:num>
   <w:num w:numId="17">
     <w:abstractNumId w:val="5"/>
+  </w:num>
+  <w:num w:numId="18">
+    <w:abstractNumId w:val="12"/>
+  </w:num>
+  <w:num w:numId="19">
+    <w:abstractNumId w:val="7"/>
+  </w:num>
+  <w:num w:numId="20">
+    <w:abstractNumId w:val="15"/>
   </w:num>
 </w:numbering>
 </file>
 
 <file path=word/styles.xml><?xml version="1.0" encoding="utf-8"?>
-<w:styles xmlns:mc="http://schemas.openxmlformats.org/markup-compatibility/2006" xmlns:r="http://schemas.openxmlformats.org/officeDocument/2006/relationships" xmlns:w="http://schemas.openxmlformats.org/wordprocessingml/2006/main" xmlns:w14="http://schemas.microsoft.com/office/word/2010/wordml" xmlns:w15="http://schemas.microsoft.com/office/word/2012/wordml" mc:Ignorable="w14 w15">
+<w:styles xmlns:mc="http://schemas.openxmlformats.org/markup-compatibility/2006" xmlns:r="http://schemas.openxmlformats.org/officeDocument/2006/relationships" xmlns:w="http://schemas.openxmlformats.org/wordprocessingml/2006/main" xmlns:w14="http://schemas.microsoft.com/office/word/2010/wordml" xmlns:w15="http://schemas.microsoft.com/office/word/2012/wordml" xmlns:w16cid="http://schemas.microsoft.com/office/word/2016/wordml/cid" xmlns:w16se="http://schemas.microsoft.com/office/word/2015/wordml/symex" mc:Ignorable="w14 w15 w16se w16cid">
   <w:docDefaults>
     <w:rPrDefault>
       <w:rPr>
@@ -5105,7 +5516,7 @@
       </w:pPr>
     </w:pPrDefault>
   </w:docDefaults>
-  <w:latentStyles w:defLockedState="0" w:defUIPriority="99" w:defSemiHidden="0" w:defUnhideWhenUsed="0" w:defQFormat="0" w:count="382">
+  <w:latentStyles w:defLockedState="0" w:defUIPriority="99" w:defSemiHidden="0" w:defUnhideWhenUsed="0" w:defQFormat="0" w:count="375">
     <w:lsdException w:name="Normal" w:uiPriority="0" w:qFormat="1"/>
     <w:lsdException w:name="heading 1" w:uiPriority="9" w:qFormat="1"/>
     <w:lsdException w:name="heading 2" w:semiHidden="1" w:uiPriority="9" w:unhideWhenUsed="1" w:qFormat="1"/>
@@ -5545,7 +5956,7 @@
     <w:uiPriority w:val="9"/>
     <w:unhideWhenUsed/>
     <w:qFormat/>
-    <w:rsid w:val="00C23559"/>
+    <w:rsid w:val="00A93905"/>
     <w:pPr>
       <w:keepNext/>
       <w:keepLines/>
@@ -5554,6 +5965,7 @@
     </w:pPr>
     <w:rPr>
       <w:rFonts w:eastAsiaTheme="majorEastAsia" w:cstheme="majorBidi"/>
+      <w:b/>
       <w:bCs/>
       <w:color w:val="323E4F" w:themeColor="text2" w:themeShade="BF"/>
       <w:spacing w:val="14"/>
@@ -5841,9 +6253,10 @@
     <w:basedOn w:val="DefaultParagraphFont"/>
     <w:link w:val="Heading3"/>
     <w:uiPriority w:val="9"/>
-    <w:rsid w:val="00C23559"/>
+    <w:rsid w:val="00A93905"/>
     <w:rPr>
       <w:rFonts w:asciiTheme="majorHAnsi" w:eastAsiaTheme="majorEastAsia" w:hAnsiTheme="majorHAnsi" w:cstheme="majorBidi"/>
+      <w:b/>
       <w:bCs/>
       <w:color w:val="323E4F" w:themeColor="text2" w:themeShade="BF"/>
       <w:spacing w:val="14"/>
@@ -6239,7 +6652,6 @@
       <w:lang w:val="en-US" w:eastAsia="en-US"/>
     </w:rPr>
     <w:tblPr>
-      <w:tblInd w:w="0" w:type="dxa"/>
       <w:tblBorders>
         <w:top w:val="single" w:sz="4" w:space="0" w:color="auto"/>
         <w:left w:val="single" w:sz="4" w:space="0" w:color="auto"/>
@@ -6248,12 +6660,6 @@
         <w:insideH w:val="single" w:sz="4" w:space="0" w:color="auto"/>
         <w:insideV w:val="single" w:sz="4" w:space="0" w:color="auto"/>
       </w:tblBorders>
-      <w:tblCellMar>
-        <w:top w:w="0" w:type="dxa"/>
-        <w:left w:w="108" w:type="dxa"/>
-        <w:bottom w:w="0" w:type="dxa"/>
-        <w:right w:w="108" w:type="dxa"/>
-      </w:tblCellMar>
     </w:tblPr>
   </w:style>
   <w:style w:type="paragraph" w:styleId="TOC1">
@@ -6439,6 +6845,16 @@
     <w:semiHidden/>
     <w:unhideWhenUsed/>
     <w:rsid w:val="00FA5AAE"/>
+  </w:style>
+  <w:style w:type="character" w:styleId="UnresolvedMention">
+    <w:name w:val="Unresolved Mention"/>
+    <w:basedOn w:val="DefaultParagraphFont"/>
+    <w:uiPriority w:val="99"/>
+    <w:rsid w:val="006B4ED0"/>
+    <w:rPr>
+      <w:color w:val="808080"/>
+      <w:shd w:val="clear" w:color="auto" w:fill="E6E6E6"/>
+    </w:rPr>
   </w:style>
 </w:styles>
 </file>
@@ -6728,7 +7144,7 @@
 </file>
 
 <file path=customXml/itemProps2.xml><?xml version="1.0" encoding="utf-8"?>
-<ds:datastoreItem xmlns:ds="http://schemas.openxmlformats.org/officeDocument/2006/customXml" ds:itemID="{64381E8C-F216-AA40-B0D1-FE60C98FBD54}">
+<ds:datastoreItem xmlns:ds="http://schemas.openxmlformats.org/officeDocument/2006/customXml" ds:itemID="{70E49359-885C-4669-9835-4D9C5D4F1847}">
   <ds:schemaRefs>
     <ds:schemaRef ds:uri="http://schemas.openxmlformats.org/officeDocument/2006/bibliography"/>
   </ds:schemaRefs>

</xml_diff>